<commit_message>
Additional updates to make docx work.  This involved removing a number of the old references to odf libraries, moving the modified TemplateProcessor.php to the main dir so that people can use it when getting the EG, and adding in the IFPTemplate.docx file and the language needed to process that.
</commit_message>
<xml_diff>
--- a/templates/790ExpungementTemplate.docx
+++ b/templates/790ExpungementTemplate.docx
@@ -1,6 +1,6 @@
 
 <file path=word/document.xml><?xml version="1.0" encoding="utf-8"?>
-<w:document xmlns:wpc="http://schemas.microsoft.com/office/word/2010/wordprocessingCanvas" xmlns:mc="http://schemas.openxmlformats.org/markup-compatibility/2006" xmlns:o="urn:schemas-microsoft-com:office:office" xmlns:r="http://schemas.openxmlformats.org/officeDocument/2006/relationships" xmlns:m="http://schemas.openxmlformats.org/officeDocument/2006/math" xmlns:v="urn:schemas-microsoft-com:vml" xmlns:wp14="http://schemas.microsoft.com/office/word/2010/wordprocessingDrawing" xmlns:wp="http://schemas.openxmlformats.org/drawingml/2006/wordprocessingDrawing" xmlns:w10="urn:schemas-microsoft-com:office:word" xmlns:w="http://schemas.openxmlformats.org/wordprocessingml/2006/main" xmlns:w14="http://schemas.microsoft.com/office/word/2010/wordml" xmlns:w15="http://schemas.microsoft.com/office/word/2012/wordml" xmlns:wpg="http://schemas.microsoft.com/office/word/2010/wordprocessingGroup" xmlns:wpi="http://schemas.microsoft.com/office/word/2010/wordprocessingInk" xmlns:wne="http://schemas.microsoft.com/office/word/2006/wordml" xmlns:wps="http://schemas.microsoft.com/office/word/2010/wordprocessingShape" mc:Ignorable="w14 w15 wp14">
+<w:document xmlns:wpc="http://schemas.microsoft.com/office/word/2010/wordprocessingCanvas" xmlns:mc="http://schemas.openxmlformats.org/markup-compatibility/2006" xmlns:o="urn:schemas-microsoft-com:office:office" xmlns:r="http://schemas.openxmlformats.org/officeDocument/2006/relationships" xmlns:m="http://schemas.openxmlformats.org/officeDocument/2006/math" xmlns:v="urn:schemas-microsoft-com:vml" xmlns:wp14="http://schemas.microsoft.com/office/word/2010/wordprocessingDrawing" xmlns:wp="http://schemas.openxmlformats.org/drawingml/2006/wordprocessingDrawing" xmlns:w10="urn:schemas-microsoft-com:office:word" xmlns:w="http://schemas.openxmlformats.org/wordprocessingml/2006/main" xmlns:w14="http://schemas.microsoft.com/office/word/2010/wordml" xmlns:wpg="http://schemas.microsoft.com/office/word/2010/wordprocessingGroup" xmlns:wpi="http://schemas.microsoft.com/office/word/2010/wordprocessingInk" xmlns:wne="http://schemas.microsoft.com/office/word/2006/wordml" xmlns:wps="http://schemas.microsoft.com/office/word/2010/wordprocessingShape" mc:Ignorable="w14 wp14">
   <w:body>
     <w:p>
       <w:pPr>
@@ -122,7 +122,7 @@
     <w:tbl>
       <w:tblPr>
         <w:tblStyle w:val="TableGrid"/>
-        <w:tblW w:w="9535" w:type="dxa"/>
+        <w:tblW w:w="9650" w:type="dxa"/>
         <w:tblBorders>
           <w:top w:val="none" w:sz="0" w:space="0" w:color="auto"/>
           <w:left w:val="none" w:sz="0" w:space="0" w:color="auto"/>
@@ -138,21 +138,19 @@
         <w:tblLook w:val="04A0" w:firstRow="1" w:lastRow="0" w:firstColumn="1" w:lastColumn="0" w:noHBand="0" w:noVBand="1"/>
       </w:tblPr>
       <w:tblGrid>
-        <w:gridCol w:w="4950"/>
+        <w:gridCol w:w="5065"/>
         <w:gridCol w:w="423"/>
         <w:gridCol w:w="4162"/>
       </w:tblGrid>
       <w:tr>
         <w:tc>
           <w:tcPr>
-            <w:tcW w:w="4950" w:type="dxa"/>
+            <w:tcW w:w="5065" w:type="dxa"/>
           </w:tcPr>
           <w:p>
             <w:pPr>
               <w:tabs>
                 <w:tab w:val="left" w:pos="-1440"/>
-                <w:tab w:val="left" w:pos="5040"/>
-                <w:tab w:val="left" w:pos="5490"/>
               </w:tabs>
               <w:spacing w:after="0" w:line="240" w:lineRule="auto"/>
             </w:pPr>
@@ -386,7 +384,23 @@
           <w:sz w:val="24"/>
           <w:szCs w:val="24"/>
         </w:rPr>
-        <w:t xml:space="preserve">EXPUNGEMENT_OR_REDACTION} Pursuant to Pa.R.Crim.P. </w:t>
+        <w:t>EXPUNGEMENT_OR_REDACTION} Pursuant</w:t>
+      </w:r>
+      <w:r>
+        <w:rPr>
+          <w:rFonts w:cs="Arial"/>
+          <w:sz w:val="24"/>
+          <w:szCs w:val="24"/>
+        </w:rPr>
+        <w:t xml:space="preserve"> to </w:t>
+      </w:r>
+      <w:r>
+        <w:rPr>
+          <w:rFonts w:cs="Arial"/>
+          <w:sz w:val="24"/>
+          <w:szCs w:val="24"/>
+        </w:rPr>
+        <w:t xml:space="preserve">Pa.R.Crim.P. </w:t>
       </w:r>
       <w:r>
         <w:rPr>
@@ -1058,36 +1072,7 @@
         <w:ind w:left="360"/>
       </w:pPr>
       <w:r>
-        <w:t>${</w:t>
-      </w:r>
-      <w:r>
-        <w:t>COURT_NAME}</w:t>
-      </w:r>
-    </w:p>
-    <w:p>
-      <w:pPr>
-        <w:pStyle w:val="ListParagraph"/>
-        <w:spacing w:after="0" w:line="240" w:lineRule="auto"/>
-        <w:ind w:left="360"/>
-      </w:pPr>
-      <w:r>
-        <w:t>${</w:t>
-      </w:r>
-      <w:r>
-        <w:t>COURT_STREET}</w:t>
-      </w:r>
-    </w:p>
-    <w:p>
-      <w:pPr>
-        <w:pStyle w:val="ListParagraph"/>
-        <w:spacing w:after="0" w:line="240" w:lineRule="auto"/>
-        <w:ind w:left="360"/>
-      </w:pPr>
-      <w:r>
-        <w:t>${</w:t>
-      </w:r>
-      <w:r>
-        <w:t>COURT_CITY_STATE_ZIP}</w:t>
+        <w:t>${COURT_INFORMATION}</w:t>
       </w:r>
     </w:p>
     <w:p>
@@ -1186,8 +1171,8 @@
     <w:tbl>
       <w:tblPr>
         <w:tblStyle w:val="TableGrid"/>
-        <w:tblW w:w="0" w:type="auto"/>
-        <w:tblInd w:w="144" w:type="dxa"/>
+        <w:tblW w:w="9350" w:type="dxa"/>
+        <w:tblInd w:w="378" w:type="dxa"/>
         <w:tblBorders>
           <w:top w:val="none" w:sz="0" w:space="0" w:color="auto"/>
           <w:left w:val="none" w:sz="0" w:space="0" w:color="auto"/>
@@ -1199,7 +1184,7 @@
         <w:tblLook w:val="04A0" w:firstRow="1" w:lastRow="0" w:firstColumn="1" w:lastColumn="0" w:noHBand="0" w:noVBand="1"/>
       </w:tblPr>
       <w:tblGrid>
-        <w:gridCol w:w="9216"/>
+        <w:gridCol w:w="9350"/>
       </w:tblGrid>
       <w:tr>
         <w:tc>
@@ -1212,7 +1197,7 @@
               <w:widowControl w:val="0"/>
               <w:autoSpaceDE w:val="0"/>
               <w:spacing w:after="0" w:line="206" w:lineRule="exact"/>
-              <w:ind w:left="108" w:right="-20"/>
+              <w:ind w:left="-18" w:right="-20"/>
               <w:rPr>
                 <w:rFonts w:cs="Arial"/>
               </w:rPr>
@@ -2082,6 +2067,7 @@
       <w:tblPr>
         <w:tblStyle w:val="TableGrid"/>
         <w:tblW w:w="0" w:type="auto"/>
+        <w:tblInd w:w="378" w:type="dxa"/>
         <w:tblBorders>
           <w:top w:val="none" w:sz="0" w:space="0" w:color="auto"/>
           <w:left w:val="none" w:sz="0" w:space="0" w:color="auto"/>
@@ -2093,21 +2079,16 @@
         <w:tblLook w:val="04A0" w:firstRow="1" w:lastRow="0" w:firstColumn="1" w:lastColumn="0" w:noHBand="0" w:noVBand="1"/>
       </w:tblPr>
       <w:tblGrid>
-        <w:gridCol w:w="2392"/>
+        <w:gridCol w:w="8820"/>
       </w:tblGrid>
       <w:tr>
         <w:tc>
           <w:tcPr>
-            <w:tcW w:w="0" w:type="auto"/>
+            <w:tcW w:w="8820" w:type="dxa"/>
           </w:tcPr>
           <w:p>
             <w:pPr>
               <w:tabs>
-                <w:tab w:val="center" w:pos="5040"/>
-                <w:tab w:val="left" w:pos="5400"/>
-                <w:tab w:val="left" w:pos="6120"/>
-                <w:tab w:val="left" w:pos="6840"/>
-                <w:tab w:val="left" w:pos="7560"/>
                 <w:tab w:val="left" w:pos="8280"/>
                 <w:tab w:val="left" w:pos="9000"/>
                 <w:tab w:val="left" w:pos="9720"/>
@@ -2128,6 +2109,8 @@
               </w:rPr>
               <w:t>${AGENCY_NAME}</w:t>
             </w:r>
+            <w:bookmarkStart w:id="0" w:name="_GoBack"/>
+            <w:bookmarkEnd w:id="0"/>
           </w:p>
         </w:tc>
       </w:tr>
@@ -2256,7 +2239,7 @@
     <w:tbl>
       <w:tblPr>
         <w:tblStyle w:val="TableGrid"/>
-        <w:tblW w:w="9535" w:type="dxa"/>
+        <w:tblW w:w="9650" w:type="dxa"/>
         <w:tblBorders>
           <w:top w:val="none" w:sz="0" w:space="0" w:color="auto"/>
           <w:left w:val="none" w:sz="0" w:space="0" w:color="auto"/>
@@ -2272,14 +2255,14 @@
         <w:tblLook w:val="04A0" w:firstRow="1" w:lastRow="0" w:firstColumn="1" w:lastColumn="0" w:noHBand="0" w:noVBand="1"/>
       </w:tblPr>
       <w:tblGrid>
-        <w:gridCol w:w="4950"/>
+        <w:gridCol w:w="5065"/>
         <w:gridCol w:w="423"/>
         <w:gridCol w:w="4162"/>
       </w:tblGrid>
       <w:tr>
         <w:tc>
           <w:tcPr>
-            <w:tcW w:w="4950" w:type="dxa"/>
+            <w:tcW w:w="5065" w:type="dxa"/>
           </w:tcPr>
           <w:p>
             <w:pPr>
@@ -2300,7 +2283,6 @@
           <w:p>
             <w:pPr>
               <w:tabs>
-                <w:tab w:val="left" w:pos="-1440"/>
                 <w:tab w:val="left" w:pos="5040"/>
                 <w:tab w:val="left" w:pos="5490"/>
               </w:tabs>
@@ -4035,8 +4017,6 @@
             <w:r>
               <w:t>${REAL_FIRST_NAME} ${REAL_LAST_NAME}</w:t>
             </w:r>
-            <w:bookmarkStart w:id="0" w:name="_GoBack"/>
-            <w:bookmarkEnd w:id="0"/>
           </w:p>
         </w:tc>
         <w:tc>
@@ -4795,38 +4775,10 @@
               <w:t xml:space="preserve"> </w:t>
             </w:r>
             <w:r>
-              <w:t>${</w:t>
-            </w:r>
-            <w:r>
-              <w:t>COURT_NAME}</w:t>
-            </w:r>
-          </w:p>
-          <w:p>
-            <w:pPr>
-              <w:widowControl w:val="0"/>
-              <w:autoSpaceDE w:val="0"/>
-              <w:spacing w:after="0" w:line="203" w:lineRule="exact"/>
-              <w:ind w:left="102" w:right="-20"/>
-            </w:pPr>
-            <w:r>
-              <w:t>${</w:t>
-            </w:r>
-            <w:r>
-              <w:t>COURT_STREET}</w:t>
-            </w:r>
-          </w:p>
-          <w:p>
-            <w:pPr>
-              <w:widowControl w:val="0"/>
-              <w:autoSpaceDE w:val="0"/>
-              <w:spacing w:after="0" w:line="203" w:lineRule="exact"/>
-              <w:ind w:left="102" w:right="-20"/>
-            </w:pPr>
-            <w:r>
-              <w:t>${</w:t>
-            </w:r>
-            <w:r>
-              <w:t>COURT_CITY_STATE_ZIP}</w:t>
+              <w:rPr>
+                <w:rFonts w:cs="Arial"/>
+              </w:rPr>
+              <w:t>${COURT_INFORMATION}</w:t>
             </w:r>
           </w:p>
         </w:tc>
@@ -8741,8 +8693,8 @@
       </w:r>
     </w:p>
     <w:sectPr>
-      <w:headerReference w:type="default" r:id="rId8"/>
-      <w:footerReference w:type="default" r:id="rId9"/>
+      <w:headerReference w:type="default" r:id="rId9"/>
+      <w:footerReference w:type="default" r:id="rId10"/>
       <w:pgSz w:w="12240" w:h="15840"/>
       <w:pgMar w:top="1440" w:right="1440" w:bottom="1440" w:left="1440" w:header="720" w:footer="720" w:gutter="0"/>
       <w:pgNumType w:start="1"/>
@@ -8753,7 +8705,7 @@
 </file>
 
 <file path=word/endnotes.xml><?xml version="1.0" encoding="utf-8"?>
-<w:endnotes xmlns:wpc="http://schemas.microsoft.com/office/word/2010/wordprocessingCanvas" xmlns:mc="http://schemas.openxmlformats.org/markup-compatibility/2006" xmlns:o="urn:schemas-microsoft-com:office:office" xmlns:r="http://schemas.openxmlformats.org/officeDocument/2006/relationships" xmlns:m="http://schemas.openxmlformats.org/officeDocument/2006/math" xmlns:v="urn:schemas-microsoft-com:vml" xmlns:wp14="http://schemas.microsoft.com/office/word/2010/wordprocessingDrawing" xmlns:wp="http://schemas.openxmlformats.org/drawingml/2006/wordprocessingDrawing" xmlns:w10="urn:schemas-microsoft-com:office:word" xmlns:w="http://schemas.openxmlformats.org/wordprocessingml/2006/main" xmlns:w14="http://schemas.microsoft.com/office/word/2010/wordml" xmlns:w15="http://schemas.microsoft.com/office/word/2012/wordml" xmlns:wpg="http://schemas.microsoft.com/office/word/2010/wordprocessingGroup" xmlns:wpi="http://schemas.microsoft.com/office/word/2010/wordprocessingInk" xmlns:wne="http://schemas.microsoft.com/office/word/2006/wordml" xmlns:wps="http://schemas.microsoft.com/office/word/2010/wordprocessingShape" mc:Ignorable="w14 w15 wp14">
+<w:endnotes xmlns:wpc="http://schemas.microsoft.com/office/word/2010/wordprocessingCanvas" xmlns:mc="http://schemas.openxmlformats.org/markup-compatibility/2006" xmlns:o="urn:schemas-microsoft-com:office:office" xmlns:r="http://schemas.openxmlformats.org/officeDocument/2006/relationships" xmlns:m="http://schemas.openxmlformats.org/officeDocument/2006/math" xmlns:v="urn:schemas-microsoft-com:vml" xmlns:wp14="http://schemas.microsoft.com/office/word/2010/wordprocessingDrawing" xmlns:wp="http://schemas.openxmlformats.org/drawingml/2006/wordprocessingDrawing" xmlns:w10="urn:schemas-microsoft-com:office:word" xmlns:w="http://schemas.openxmlformats.org/wordprocessingml/2006/main" xmlns:w14="http://schemas.microsoft.com/office/word/2010/wordml" xmlns:wpg="http://schemas.microsoft.com/office/word/2010/wordprocessingGroup" xmlns:wpi="http://schemas.microsoft.com/office/word/2010/wordprocessingInk" xmlns:wne="http://schemas.microsoft.com/office/word/2006/wordml" xmlns:wps="http://schemas.microsoft.com/office/word/2010/wordprocessingShape" mc:Ignorable="w14 wp14">
   <w:endnote w:type="separator" w:id="-1">
     <w:p>
       <w:pPr>
@@ -8778,7 +8730,7 @@
 </file>
 
 <file path=word/footer1.xml><?xml version="1.0" encoding="utf-8"?>
-<w:ftr xmlns:wpc="http://schemas.microsoft.com/office/word/2010/wordprocessingCanvas" xmlns:mc="http://schemas.openxmlformats.org/markup-compatibility/2006" xmlns:o="urn:schemas-microsoft-com:office:office" xmlns:r="http://schemas.openxmlformats.org/officeDocument/2006/relationships" xmlns:m="http://schemas.openxmlformats.org/officeDocument/2006/math" xmlns:v="urn:schemas-microsoft-com:vml" xmlns:wp14="http://schemas.microsoft.com/office/word/2010/wordprocessingDrawing" xmlns:wp="http://schemas.openxmlformats.org/drawingml/2006/wordprocessingDrawing" xmlns:w10="urn:schemas-microsoft-com:office:word" xmlns:w="http://schemas.openxmlformats.org/wordprocessingml/2006/main" xmlns:w14="http://schemas.microsoft.com/office/word/2010/wordml" xmlns:w15="http://schemas.microsoft.com/office/word/2012/wordml" xmlns:wpg="http://schemas.microsoft.com/office/word/2010/wordprocessingGroup" xmlns:wpi="http://schemas.microsoft.com/office/word/2010/wordprocessingInk" xmlns:wne="http://schemas.microsoft.com/office/word/2006/wordml" xmlns:wps="http://schemas.microsoft.com/office/word/2010/wordprocessingShape" mc:Ignorable="w14 w15 wp14">
+<w:ftr xmlns:wpc="http://schemas.microsoft.com/office/word/2010/wordprocessingCanvas" xmlns:mc="http://schemas.openxmlformats.org/markup-compatibility/2006" xmlns:o="urn:schemas-microsoft-com:office:office" xmlns:r="http://schemas.openxmlformats.org/officeDocument/2006/relationships" xmlns:m="http://schemas.openxmlformats.org/officeDocument/2006/math" xmlns:v="urn:schemas-microsoft-com:vml" xmlns:wp14="http://schemas.microsoft.com/office/word/2010/wordprocessingDrawing" xmlns:wp="http://schemas.openxmlformats.org/drawingml/2006/wordprocessingDrawing" xmlns:w10="urn:schemas-microsoft-com:office:word" xmlns:w="http://schemas.openxmlformats.org/wordprocessingml/2006/main" xmlns:w14="http://schemas.microsoft.com/office/word/2010/wordml" xmlns:wpg="http://schemas.microsoft.com/office/word/2010/wordprocessingGroup" xmlns:wpi="http://schemas.microsoft.com/office/word/2010/wordprocessingInk" xmlns:wne="http://schemas.microsoft.com/office/word/2006/wordml" xmlns:wps="http://schemas.microsoft.com/office/word/2010/wordprocessingShape" mc:Ignorable="w14 wp14">
   <w:p>
     <w:pPr>
       <w:pStyle w:val="Footer"/>
@@ -8797,7 +8749,7 @@
       <w:rPr>
         <w:noProof/>
       </w:rPr>
-      <w:t>4</w:t>
+      <w:t>3</w:t>
     </w:r>
     <w:r>
       <w:fldChar w:fldCharType="end"/>
@@ -8812,7 +8764,7 @@
 </file>
 
 <file path=word/footnotes.xml><?xml version="1.0" encoding="utf-8"?>
-<w:footnotes xmlns:wpc="http://schemas.microsoft.com/office/word/2010/wordprocessingCanvas" xmlns:mc="http://schemas.openxmlformats.org/markup-compatibility/2006" xmlns:o="urn:schemas-microsoft-com:office:office" xmlns:r="http://schemas.openxmlformats.org/officeDocument/2006/relationships" xmlns:m="http://schemas.openxmlformats.org/officeDocument/2006/math" xmlns:v="urn:schemas-microsoft-com:vml" xmlns:wp14="http://schemas.microsoft.com/office/word/2010/wordprocessingDrawing" xmlns:wp="http://schemas.openxmlformats.org/drawingml/2006/wordprocessingDrawing" xmlns:w10="urn:schemas-microsoft-com:office:word" xmlns:w="http://schemas.openxmlformats.org/wordprocessingml/2006/main" xmlns:w14="http://schemas.microsoft.com/office/word/2010/wordml" xmlns:w15="http://schemas.microsoft.com/office/word/2012/wordml" xmlns:wpg="http://schemas.microsoft.com/office/word/2010/wordprocessingGroup" xmlns:wpi="http://schemas.microsoft.com/office/word/2010/wordprocessingInk" xmlns:wne="http://schemas.microsoft.com/office/word/2006/wordml" xmlns:wps="http://schemas.microsoft.com/office/word/2010/wordprocessingShape" mc:Ignorable="w14 w15 wp14">
+<w:footnotes xmlns:wpc="http://schemas.microsoft.com/office/word/2010/wordprocessingCanvas" xmlns:mc="http://schemas.openxmlformats.org/markup-compatibility/2006" xmlns:o="urn:schemas-microsoft-com:office:office" xmlns:r="http://schemas.openxmlformats.org/officeDocument/2006/relationships" xmlns:m="http://schemas.openxmlformats.org/officeDocument/2006/math" xmlns:v="urn:schemas-microsoft-com:vml" xmlns:wp14="http://schemas.microsoft.com/office/word/2010/wordprocessingDrawing" xmlns:wp="http://schemas.openxmlformats.org/drawingml/2006/wordprocessingDrawing" xmlns:w10="urn:schemas-microsoft-com:office:word" xmlns:w="http://schemas.openxmlformats.org/wordprocessingml/2006/main" xmlns:w14="http://schemas.microsoft.com/office/word/2010/wordml" xmlns:wpg="http://schemas.microsoft.com/office/word/2010/wordprocessingGroup" xmlns:wpi="http://schemas.microsoft.com/office/word/2010/wordprocessingInk" xmlns:wne="http://schemas.microsoft.com/office/word/2006/wordml" xmlns:wps="http://schemas.microsoft.com/office/word/2010/wordprocessingShape" mc:Ignorable="w14 wp14">
   <w:footnote w:type="separator" w:id="-1">
     <w:p>
       <w:pPr>
@@ -8840,7 +8792,7 @@
 </file>
 
 <file path=word/header1.xml><?xml version="1.0" encoding="utf-8"?>
-<w:hdr xmlns:wpc="http://schemas.microsoft.com/office/word/2010/wordprocessingCanvas" xmlns:mc="http://schemas.openxmlformats.org/markup-compatibility/2006" xmlns:o="urn:schemas-microsoft-com:office:office" xmlns:r="http://schemas.openxmlformats.org/officeDocument/2006/relationships" xmlns:m="http://schemas.openxmlformats.org/officeDocument/2006/math" xmlns:v="urn:schemas-microsoft-com:vml" xmlns:wp14="http://schemas.microsoft.com/office/word/2010/wordprocessingDrawing" xmlns:wp="http://schemas.openxmlformats.org/drawingml/2006/wordprocessingDrawing" xmlns:w10="urn:schemas-microsoft-com:office:word" xmlns:w="http://schemas.openxmlformats.org/wordprocessingml/2006/main" xmlns:w14="http://schemas.microsoft.com/office/word/2010/wordml" xmlns:w15="http://schemas.microsoft.com/office/word/2012/wordml" xmlns:wpg="http://schemas.microsoft.com/office/word/2010/wordprocessingGroup" xmlns:wpi="http://schemas.microsoft.com/office/word/2010/wordprocessingInk" xmlns:wne="http://schemas.microsoft.com/office/word/2006/wordml" xmlns:wps="http://schemas.microsoft.com/office/word/2010/wordprocessingShape" mc:Ignorable="w14 w15 wp14">
+<w:hdr xmlns:wpc="http://schemas.microsoft.com/office/word/2010/wordprocessingCanvas" xmlns:mc="http://schemas.openxmlformats.org/markup-compatibility/2006" xmlns:o="urn:schemas-microsoft-com:office:office" xmlns:r="http://schemas.openxmlformats.org/officeDocument/2006/relationships" xmlns:m="http://schemas.openxmlformats.org/officeDocument/2006/math" xmlns:v="urn:schemas-microsoft-com:vml" xmlns:wp14="http://schemas.microsoft.com/office/word/2010/wordprocessingDrawing" xmlns:wp="http://schemas.openxmlformats.org/drawingml/2006/wordprocessingDrawing" xmlns:w10="urn:schemas-microsoft-com:office:word" xmlns:w="http://schemas.openxmlformats.org/wordprocessingml/2006/main" xmlns:w14="http://schemas.microsoft.com/office/word/2010/wordml" xmlns:wpg="http://schemas.microsoft.com/office/word/2010/wordprocessingGroup" xmlns:wpi="http://schemas.microsoft.com/office/word/2010/wordprocessingInk" xmlns:wne="http://schemas.microsoft.com/office/word/2006/wordml" xmlns:wps="http://schemas.microsoft.com/office/word/2010/wordprocessingShape" mc:Ignorable="w14 wp14">
   <w:p>
     <w:pPr>
       <w:pStyle w:val="Header"/>
@@ -8850,8 +8802,8 @@
 </file>
 
 <file path=word/numbering.xml><?xml version="1.0" encoding="utf-8"?>
-<w:numbering xmlns:wpc="http://schemas.microsoft.com/office/word/2010/wordprocessingCanvas" xmlns:mc="http://schemas.openxmlformats.org/markup-compatibility/2006" xmlns:o="urn:schemas-microsoft-com:office:office" xmlns:r="http://schemas.openxmlformats.org/officeDocument/2006/relationships" xmlns:m="http://schemas.openxmlformats.org/officeDocument/2006/math" xmlns:v="urn:schemas-microsoft-com:vml" xmlns:wp14="http://schemas.microsoft.com/office/word/2010/wordprocessingDrawing" xmlns:wp="http://schemas.openxmlformats.org/drawingml/2006/wordprocessingDrawing" xmlns:w10="urn:schemas-microsoft-com:office:word" xmlns:w="http://schemas.openxmlformats.org/wordprocessingml/2006/main" xmlns:w14="http://schemas.microsoft.com/office/word/2010/wordml" xmlns:w15="http://schemas.microsoft.com/office/word/2012/wordml" xmlns:wpg="http://schemas.microsoft.com/office/word/2010/wordprocessingGroup" xmlns:wpi="http://schemas.microsoft.com/office/word/2010/wordprocessingInk" xmlns:wne="http://schemas.microsoft.com/office/word/2006/wordml" xmlns:wps="http://schemas.microsoft.com/office/word/2010/wordprocessingShape" mc:Ignorable="w14 w15 wp14">
-  <w:abstractNum w:abstractNumId="0" w15:restartNumberingAfterBreak="0">
+<w:numbering xmlns:wpc="http://schemas.microsoft.com/office/word/2010/wordprocessingCanvas" xmlns:mc="http://schemas.openxmlformats.org/markup-compatibility/2006" xmlns:o="urn:schemas-microsoft-com:office:office" xmlns:r="http://schemas.openxmlformats.org/officeDocument/2006/relationships" xmlns:m="http://schemas.openxmlformats.org/officeDocument/2006/math" xmlns:v="urn:schemas-microsoft-com:vml" xmlns:wp14="http://schemas.microsoft.com/office/word/2010/wordprocessingDrawing" xmlns:wp="http://schemas.openxmlformats.org/drawingml/2006/wordprocessingDrawing" xmlns:w10="urn:schemas-microsoft-com:office:word" xmlns:w="http://schemas.openxmlformats.org/wordprocessingml/2006/main" xmlns:w14="http://schemas.microsoft.com/office/word/2010/wordml" xmlns:wpg="http://schemas.microsoft.com/office/word/2010/wordprocessingGroup" xmlns:wpi="http://schemas.microsoft.com/office/word/2010/wordprocessingInk" xmlns:wne="http://schemas.microsoft.com/office/word/2006/wordml" xmlns:wps="http://schemas.microsoft.com/office/word/2010/wordprocessingShape" mc:Ignorable="w14 wp14">
+  <w:abstractNum w:abstractNumId="0">
     <w:nsid w:val="44913711"/>
     <w:multiLevelType w:val="multilevel"/>
     <w:tmpl w:val="ADF41B66"/>
@@ -8947,7 +8899,7 @@
 </file>
 
 <file path=word/styles.xml><?xml version="1.0" encoding="utf-8"?>
-<w:styles xmlns:mc="http://schemas.openxmlformats.org/markup-compatibility/2006" xmlns:r="http://schemas.openxmlformats.org/officeDocument/2006/relationships" xmlns:w="http://schemas.openxmlformats.org/wordprocessingml/2006/main" xmlns:w14="http://schemas.microsoft.com/office/word/2010/wordml" xmlns:w15="http://schemas.microsoft.com/office/word/2012/wordml" mc:Ignorable="w14 w15">
+<w:styles xmlns:mc="http://schemas.openxmlformats.org/markup-compatibility/2006" xmlns:r="http://schemas.openxmlformats.org/officeDocument/2006/relationships" xmlns:w="http://schemas.openxmlformats.org/wordprocessingml/2006/main" xmlns:w14="http://schemas.microsoft.com/office/word/2010/wordml" mc:Ignorable="w14">
   <w:docDefaults>
     <w:rPrDefault>
       <w:rPr>
@@ -8962,378 +8914,432 @@
       </w:pPr>
     </w:pPrDefault>
   </w:docDefaults>
-  <w:latentStyles w:defLockedState="0" w:defUIPriority="99" w:defSemiHidden="0" w:defUnhideWhenUsed="0" w:defQFormat="0" w:count="371">
-    <w:lsdException w:name="Normal" w:uiPriority="0" w:qFormat="1"/>
-    <w:lsdException w:name="heading 1" w:uiPriority="9" w:qFormat="1"/>
-    <w:lsdException w:name="heading 2" w:semiHidden="1" w:uiPriority="9" w:unhideWhenUsed="1" w:qFormat="1"/>
-    <w:lsdException w:name="heading 3" w:semiHidden="1" w:uiPriority="9" w:unhideWhenUsed="1" w:qFormat="1"/>
-    <w:lsdException w:name="heading 4" w:semiHidden="1" w:uiPriority="9" w:unhideWhenUsed="1" w:qFormat="1"/>
-    <w:lsdException w:name="heading 5" w:semiHidden="1" w:uiPriority="9" w:unhideWhenUsed="1" w:qFormat="1"/>
-    <w:lsdException w:name="heading 6" w:semiHidden="1" w:uiPriority="9" w:unhideWhenUsed="1" w:qFormat="1"/>
-    <w:lsdException w:name="heading 7" w:semiHidden="1" w:uiPriority="9" w:unhideWhenUsed="1" w:qFormat="1"/>
-    <w:lsdException w:name="heading 8" w:semiHidden="1" w:uiPriority="9" w:unhideWhenUsed="1" w:qFormat="1"/>
-    <w:lsdException w:name="heading 9" w:semiHidden="1" w:uiPriority="9" w:unhideWhenUsed="1" w:qFormat="1"/>
-    <w:lsdException w:name="index 1" w:semiHidden="1" w:unhideWhenUsed="1"/>
-    <w:lsdException w:name="index 2" w:semiHidden="1" w:unhideWhenUsed="1"/>
-    <w:lsdException w:name="index 3" w:semiHidden="1" w:unhideWhenUsed="1"/>
-    <w:lsdException w:name="index 4" w:semiHidden="1" w:unhideWhenUsed="1"/>
-    <w:lsdException w:name="index 5" w:semiHidden="1" w:unhideWhenUsed="1"/>
-    <w:lsdException w:name="index 6" w:semiHidden="1" w:unhideWhenUsed="1"/>
-    <w:lsdException w:name="index 7" w:semiHidden="1" w:unhideWhenUsed="1"/>
-    <w:lsdException w:name="index 8" w:semiHidden="1" w:unhideWhenUsed="1"/>
-    <w:lsdException w:name="index 9" w:semiHidden="1" w:unhideWhenUsed="1"/>
-    <w:lsdException w:name="toc 1" w:semiHidden="1" w:uiPriority="39" w:unhideWhenUsed="1"/>
-    <w:lsdException w:name="toc 2" w:semiHidden="1" w:uiPriority="39" w:unhideWhenUsed="1"/>
-    <w:lsdException w:name="toc 3" w:semiHidden="1" w:uiPriority="39" w:unhideWhenUsed="1"/>
-    <w:lsdException w:name="toc 4" w:semiHidden="1" w:uiPriority="39" w:unhideWhenUsed="1"/>
-    <w:lsdException w:name="toc 5" w:semiHidden="1" w:uiPriority="39" w:unhideWhenUsed="1"/>
-    <w:lsdException w:name="toc 6" w:semiHidden="1" w:uiPriority="39" w:unhideWhenUsed="1"/>
-    <w:lsdException w:name="toc 7" w:semiHidden="1" w:uiPriority="39" w:unhideWhenUsed="1"/>
-    <w:lsdException w:name="toc 8" w:semiHidden="1" w:uiPriority="39" w:unhideWhenUsed="1"/>
-    <w:lsdException w:name="toc 9" w:semiHidden="1" w:uiPriority="39" w:unhideWhenUsed="1"/>
-    <w:lsdException w:name="Normal Indent" w:semiHidden="1" w:unhideWhenUsed="1"/>
-    <w:lsdException w:name="footnote text" w:semiHidden="1" w:unhideWhenUsed="1"/>
-    <w:lsdException w:name="annotation text" w:semiHidden="1" w:unhideWhenUsed="1"/>
-    <w:lsdException w:name="header" w:semiHidden="1" w:unhideWhenUsed="1"/>
-    <w:lsdException w:name="footer" w:semiHidden="1" w:unhideWhenUsed="1"/>
-    <w:lsdException w:name="index heading" w:semiHidden="1" w:unhideWhenUsed="1"/>
-    <w:lsdException w:name="caption" w:semiHidden="1" w:uiPriority="35" w:unhideWhenUsed="1" w:qFormat="1"/>
-    <w:lsdException w:name="table of figures" w:semiHidden="1" w:unhideWhenUsed="1"/>
-    <w:lsdException w:name="envelope address" w:semiHidden="1" w:unhideWhenUsed="1"/>
-    <w:lsdException w:name="envelope return" w:semiHidden="1" w:unhideWhenUsed="1"/>
-    <w:lsdException w:name="footnote reference" w:semiHidden="1" w:unhideWhenUsed="1"/>
-    <w:lsdException w:name="annotation reference" w:semiHidden="1" w:unhideWhenUsed="1"/>
-    <w:lsdException w:name="line number" w:semiHidden="1" w:unhideWhenUsed="1"/>
-    <w:lsdException w:name="page number" w:semiHidden="1" w:unhideWhenUsed="1"/>
-    <w:lsdException w:name="endnote reference" w:semiHidden="1" w:unhideWhenUsed="1"/>
-    <w:lsdException w:name="endnote text" w:semiHidden="1" w:unhideWhenUsed="1"/>
-    <w:lsdException w:name="table of authorities" w:semiHidden="1" w:unhideWhenUsed="1"/>
-    <w:lsdException w:name="macro" w:semiHidden="1" w:unhideWhenUsed="1"/>
-    <w:lsdException w:name="toa heading" w:semiHidden="1" w:unhideWhenUsed="1"/>
-    <w:lsdException w:name="List" w:semiHidden="1" w:unhideWhenUsed="1"/>
-    <w:lsdException w:name="List Bullet" w:semiHidden="1" w:unhideWhenUsed="1"/>
-    <w:lsdException w:name="List Number" w:semiHidden="1" w:unhideWhenUsed="1"/>
-    <w:lsdException w:name="List 2" w:semiHidden="1" w:unhideWhenUsed="1"/>
-    <w:lsdException w:name="List 3" w:semiHidden="1" w:unhideWhenUsed="1"/>
-    <w:lsdException w:name="List 4" w:semiHidden="1" w:unhideWhenUsed="1"/>
-    <w:lsdException w:name="List 5" w:semiHidden="1" w:unhideWhenUsed="1"/>
-    <w:lsdException w:name="List Bullet 2" w:semiHidden="1" w:unhideWhenUsed="1"/>
-    <w:lsdException w:name="List Bullet 3" w:semiHidden="1" w:unhideWhenUsed="1"/>
-    <w:lsdException w:name="List Bullet 4" w:semiHidden="1" w:unhideWhenUsed="1"/>
-    <w:lsdException w:name="List Bullet 5" w:semiHidden="1" w:unhideWhenUsed="1"/>
-    <w:lsdException w:name="List Number 2" w:semiHidden="1" w:unhideWhenUsed="1"/>
-    <w:lsdException w:name="List Number 3" w:semiHidden="1" w:unhideWhenUsed="1"/>
-    <w:lsdException w:name="List Number 4" w:semiHidden="1" w:unhideWhenUsed="1"/>
-    <w:lsdException w:name="List Number 5" w:semiHidden="1" w:unhideWhenUsed="1"/>
-    <w:lsdException w:name="Title" w:uiPriority="10" w:qFormat="1"/>
-    <w:lsdException w:name="Closing" w:semiHidden="1" w:unhideWhenUsed="1"/>
-    <w:lsdException w:name="Signature" w:semiHidden="1" w:unhideWhenUsed="1"/>
-    <w:lsdException w:name="Default Paragraph Font" w:semiHidden="1" w:uiPriority="1" w:unhideWhenUsed="1"/>
-    <w:lsdException w:name="Body Text" w:semiHidden="1" w:unhideWhenUsed="1"/>
-    <w:lsdException w:name="Body Text Indent" w:semiHidden="1" w:unhideWhenUsed="1"/>
-    <w:lsdException w:name="List Continue" w:semiHidden="1" w:unhideWhenUsed="1"/>
-    <w:lsdException w:name="List Continue 2" w:semiHidden="1" w:unhideWhenUsed="1"/>
-    <w:lsdException w:name="List Continue 3" w:semiHidden="1" w:unhideWhenUsed="1"/>
-    <w:lsdException w:name="List Continue 4" w:semiHidden="1" w:unhideWhenUsed="1"/>
-    <w:lsdException w:name="List Continue 5" w:semiHidden="1" w:unhideWhenUsed="1"/>
-    <w:lsdException w:name="Message Header" w:semiHidden="1" w:unhideWhenUsed="1"/>
-    <w:lsdException w:name="Subtitle" w:uiPriority="11" w:qFormat="1"/>
-    <w:lsdException w:name="Salutation" w:semiHidden="1" w:unhideWhenUsed="1"/>
-    <w:lsdException w:name="Date" w:semiHidden="1" w:unhideWhenUsed="1"/>
-    <w:lsdException w:name="Body Text First Indent" w:semiHidden="1" w:unhideWhenUsed="1"/>
-    <w:lsdException w:name="Body Text First Indent 2" w:semiHidden="1" w:unhideWhenUsed="1"/>
-    <w:lsdException w:name="Note Heading" w:semiHidden="1" w:unhideWhenUsed="1"/>
-    <w:lsdException w:name="Body Text 2" w:semiHidden="1" w:unhideWhenUsed="1"/>
-    <w:lsdException w:name="Body Text 3" w:semiHidden="1" w:unhideWhenUsed="1"/>
-    <w:lsdException w:name="Body Text Indent 2" w:semiHidden="1" w:unhideWhenUsed="1"/>
-    <w:lsdException w:name="Body Text Indent 3" w:semiHidden="1" w:unhideWhenUsed="1"/>
-    <w:lsdException w:name="Block Text" w:semiHidden="1" w:unhideWhenUsed="1"/>
-    <w:lsdException w:name="Hyperlink" w:semiHidden="1" w:unhideWhenUsed="1"/>
-    <w:lsdException w:name="FollowedHyperlink" w:semiHidden="1" w:unhideWhenUsed="1"/>
-    <w:lsdException w:name="Strong" w:uiPriority="22" w:qFormat="1"/>
-    <w:lsdException w:name="Emphasis" w:uiPriority="20" w:qFormat="1"/>
-    <w:lsdException w:name="Document Map" w:semiHidden="1" w:unhideWhenUsed="1"/>
-    <w:lsdException w:name="Plain Text" w:semiHidden="1" w:unhideWhenUsed="1"/>
-    <w:lsdException w:name="E-mail Signature" w:semiHidden="1" w:unhideWhenUsed="1"/>
-    <w:lsdException w:name="HTML Top of Form" w:semiHidden="1" w:unhideWhenUsed="1"/>
-    <w:lsdException w:name="HTML Bottom of Form" w:semiHidden="1" w:unhideWhenUsed="1"/>
-    <w:lsdException w:name="Normal (Web)" w:semiHidden="1" w:unhideWhenUsed="1"/>
-    <w:lsdException w:name="HTML Acronym" w:semiHidden="1" w:unhideWhenUsed="1"/>
-    <w:lsdException w:name="HTML Address" w:semiHidden="1" w:unhideWhenUsed="1"/>
-    <w:lsdException w:name="HTML Cite" w:semiHidden="1" w:unhideWhenUsed="1"/>
-    <w:lsdException w:name="HTML Code" w:semiHidden="1" w:unhideWhenUsed="1"/>
-    <w:lsdException w:name="HTML Definition" w:semiHidden="1" w:unhideWhenUsed="1"/>
-    <w:lsdException w:name="HTML Keyboard" w:semiHidden="1" w:unhideWhenUsed="1"/>
-    <w:lsdException w:name="HTML Preformatted" w:semiHidden="1" w:unhideWhenUsed="1"/>
-    <w:lsdException w:name="HTML Sample" w:semiHidden="1" w:unhideWhenUsed="1"/>
-    <w:lsdException w:name="HTML Typewriter" w:semiHidden="1" w:unhideWhenUsed="1"/>
-    <w:lsdException w:name="HTML Variable" w:semiHidden="1" w:unhideWhenUsed="1"/>
-    <w:lsdException w:name="Normal Table" w:semiHidden="1" w:unhideWhenUsed="1"/>
-    <w:lsdException w:name="annotation subject" w:semiHidden="1" w:unhideWhenUsed="1"/>
-    <w:lsdException w:name="No List" w:semiHidden="1" w:unhideWhenUsed="1"/>
-    <w:lsdException w:name="Outline List 1" w:semiHidden="1" w:unhideWhenUsed="1"/>
-    <w:lsdException w:name="Outline List 2" w:semiHidden="1" w:unhideWhenUsed="1"/>
-    <w:lsdException w:name="Outline List 3" w:semiHidden="1" w:unhideWhenUsed="1"/>
-    <w:lsdException w:name="Table Simple 1" w:semiHidden="1" w:unhideWhenUsed="1"/>
-    <w:lsdException w:name="Table Simple 2" w:semiHidden="1" w:unhideWhenUsed="1"/>
-    <w:lsdException w:name="Table Simple 3" w:semiHidden="1" w:unhideWhenUsed="1"/>
-    <w:lsdException w:name="Table Classic 1" w:semiHidden="1" w:unhideWhenUsed="1"/>
-    <w:lsdException w:name="Table Classic 2" w:semiHidden="1" w:unhideWhenUsed="1"/>
-    <w:lsdException w:name="Table Classic 3" w:semiHidden="1" w:unhideWhenUsed="1"/>
-    <w:lsdException w:name="Table Classic 4" w:semiHidden="1" w:unhideWhenUsed="1"/>
-    <w:lsdException w:name="Table Colorful 1" w:semiHidden="1" w:unhideWhenUsed="1"/>
-    <w:lsdException w:name="Table Colorful 2" w:semiHidden="1" w:unhideWhenUsed="1"/>
-    <w:lsdException w:name="Table Colorful 3" w:semiHidden="1" w:unhideWhenUsed="1"/>
-    <w:lsdException w:name="Table Columns 1" w:semiHidden="1" w:unhideWhenUsed="1"/>
-    <w:lsdException w:name="Table Columns 2" w:semiHidden="1" w:unhideWhenUsed="1"/>
-    <w:lsdException w:name="Table Columns 3" w:semiHidden="1" w:unhideWhenUsed="1"/>
-    <w:lsdException w:name="Table Columns 4" w:semiHidden="1" w:unhideWhenUsed="1"/>
-    <w:lsdException w:name="Table Columns 5" w:semiHidden="1" w:unhideWhenUsed="1"/>
-    <w:lsdException w:name="Table Grid 1" w:semiHidden="1" w:unhideWhenUsed="1"/>
-    <w:lsdException w:name="Table Grid 2" w:semiHidden="1" w:unhideWhenUsed="1"/>
-    <w:lsdException w:name="Table Grid 3" w:semiHidden="1" w:unhideWhenUsed="1"/>
-    <w:lsdException w:name="Table Grid 4" w:semiHidden="1" w:unhideWhenUsed="1"/>
-    <w:lsdException w:name="Table Grid 5" w:semiHidden="1" w:unhideWhenUsed="1"/>
-    <w:lsdException w:name="Table Grid 6" w:semiHidden="1" w:unhideWhenUsed="1"/>
-    <w:lsdException w:name="Table Grid 7" w:semiHidden="1" w:unhideWhenUsed="1"/>
-    <w:lsdException w:name="Table Grid 8" w:semiHidden="1" w:unhideWhenUsed="1"/>
-    <w:lsdException w:name="Table List 1" w:semiHidden="1" w:unhideWhenUsed="1"/>
-    <w:lsdException w:name="Table List 2" w:semiHidden="1" w:unhideWhenUsed="1"/>
-    <w:lsdException w:name="Table List 3" w:semiHidden="1" w:unhideWhenUsed="1"/>
-    <w:lsdException w:name="Table List 4" w:semiHidden="1" w:unhideWhenUsed="1"/>
-    <w:lsdException w:name="Table List 5" w:semiHidden="1" w:unhideWhenUsed="1"/>
-    <w:lsdException w:name="Table List 6" w:semiHidden="1" w:unhideWhenUsed="1"/>
-    <w:lsdException w:name="Table List 7" w:semiHidden="1" w:unhideWhenUsed="1"/>
-    <w:lsdException w:name="Table List 8" w:semiHidden="1" w:unhideWhenUsed="1"/>
-    <w:lsdException w:name="Table 3D effects 1" w:semiHidden="1" w:unhideWhenUsed="1"/>
-    <w:lsdException w:name="Table 3D effects 2" w:semiHidden="1" w:unhideWhenUsed="1"/>
-    <w:lsdException w:name="Table 3D effects 3" w:semiHidden="1" w:unhideWhenUsed="1"/>
-    <w:lsdException w:name="Table Contemporary" w:semiHidden="1" w:unhideWhenUsed="1"/>
-    <w:lsdException w:name="Table Elegant" w:semiHidden="1" w:unhideWhenUsed="1"/>
-    <w:lsdException w:name="Table Professional" w:semiHidden="1" w:unhideWhenUsed="1"/>
-    <w:lsdException w:name="Table Subtle 1" w:semiHidden="1" w:unhideWhenUsed="1"/>
-    <w:lsdException w:name="Table Subtle 2" w:semiHidden="1" w:unhideWhenUsed="1"/>
-    <w:lsdException w:name="Table Web 1" w:semiHidden="1" w:unhideWhenUsed="1"/>
-    <w:lsdException w:name="Table Web 2" w:semiHidden="1" w:unhideWhenUsed="1"/>
-    <w:lsdException w:name="Table Web 3" w:semiHidden="1" w:unhideWhenUsed="1"/>
-    <w:lsdException w:name="Balloon Text" w:semiHidden="1" w:unhideWhenUsed="1"/>
-    <w:lsdException w:name="Table Grid" w:uiPriority="39"/>
-    <w:lsdException w:name="Table Theme" w:semiHidden="1" w:unhideWhenUsed="1"/>
-    <w:lsdException w:name="Placeholder Text" w:semiHidden="1"/>
-    <w:lsdException w:name="No Spacing" w:uiPriority="1" w:qFormat="1"/>
-    <w:lsdException w:name="Light Shading" w:uiPriority="60"/>
-    <w:lsdException w:name="Light List" w:uiPriority="61"/>
-    <w:lsdException w:name="Light Grid" w:uiPriority="62"/>
-    <w:lsdException w:name="Medium Shading 1" w:uiPriority="63"/>
-    <w:lsdException w:name="Medium Shading 2" w:uiPriority="64"/>
-    <w:lsdException w:name="Medium List 1" w:uiPriority="65"/>
-    <w:lsdException w:name="Medium List 2" w:uiPriority="66"/>
-    <w:lsdException w:name="Medium Grid 1" w:uiPriority="67"/>
-    <w:lsdException w:name="Medium Grid 2" w:uiPriority="68"/>
-    <w:lsdException w:name="Medium Grid 3" w:uiPriority="69"/>
-    <w:lsdException w:name="Dark List" w:uiPriority="70"/>
-    <w:lsdException w:name="Colorful Shading" w:uiPriority="71"/>
-    <w:lsdException w:name="Colorful List" w:uiPriority="72"/>
-    <w:lsdException w:name="Colorful Grid" w:uiPriority="73"/>
-    <w:lsdException w:name="Light Shading Accent 1" w:uiPriority="60"/>
-    <w:lsdException w:name="Light List Accent 1" w:uiPriority="61"/>
-    <w:lsdException w:name="Light Grid Accent 1" w:uiPriority="62"/>
-    <w:lsdException w:name="Medium Shading 1 Accent 1" w:uiPriority="63"/>
-    <w:lsdException w:name="Medium Shading 2 Accent 1" w:uiPriority="64"/>
-    <w:lsdException w:name="Medium List 1 Accent 1" w:uiPriority="65"/>
-    <w:lsdException w:name="Revision" w:semiHidden="1"/>
-    <w:lsdException w:name="List Paragraph" w:uiPriority="34" w:qFormat="1"/>
-    <w:lsdException w:name="Quote" w:uiPriority="29" w:qFormat="1"/>
-    <w:lsdException w:name="Intense Quote" w:uiPriority="30" w:qFormat="1"/>
-    <w:lsdException w:name="Medium List 2 Accent 1" w:uiPriority="66"/>
-    <w:lsdException w:name="Medium Grid 1 Accent 1" w:uiPriority="67"/>
-    <w:lsdException w:name="Medium Grid 2 Accent 1" w:uiPriority="68"/>
-    <w:lsdException w:name="Medium Grid 3 Accent 1" w:uiPriority="69"/>
-    <w:lsdException w:name="Dark List Accent 1" w:uiPriority="70"/>
-    <w:lsdException w:name="Colorful Shading Accent 1" w:uiPriority="71"/>
-    <w:lsdException w:name="Colorful List Accent 1" w:uiPriority="72"/>
-    <w:lsdException w:name="Colorful Grid Accent 1" w:uiPriority="73"/>
-    <w:lsdException w:name="Light Shading Accent 2" w:uiPriority="60"/>
-    <w:lsdException w:name="Light List Accent 2" w:uiPriority="61"/>
-    <w:lsdException w:name="Light Grid Accent 2" w:uiPriority="62"/>
-    <w:lsdException w:name="Medium Shading 1 Accent 2" w:uiPriority="63"/>
-    <w:lsdException w:name="Medium Shading 2 Accent 2" w:uiPriority="64"/>
-    <w:lsdException w:name="Medium List 1 Accent 2" w:uiPriority="65"/>
-    <w:lsdException w:name="Medium List 2 Accent 2" w:uiPriority="66"/>
-    <w:lsdException w:name="Medium Grid 1 Accent 2" w:uiPriority="67"/>
-    <w:lsdException w:name="Medium Grid 2 Accent 2" w:uiPriority="68"/>
-    <w:lsdException w:name="Medium Grid 3 Accent 2" w:uiPriority="69"/>
-    <w:lsdException w:name="Dark List Accent 2" w:uiPriority="70"/>
-    <w:lsdException w:name="Colorful Shading Accent 2" w:uiPriority="71"/>
-    <w:lsdException w:name="Colorful List Accent 2" w:uiPriority="72"/>
-    <w:lsdException w:name="Colorful Grid Accent 2" w:uiPriority="73"/>
-    <w:lsdException w:name="Light Shading Accent 3" w:uiPriority="60"/>
-    <w:lsdException w:name="Light List Accent 3" w:uiPriority="61"/>
-    <w:lsdException w:name="Light Grid Accent 3" w:uiPriority="62"/>
-    <w:lsdException w:name="Medium Shading 1 Accent 3" w:uiPriority="63"/>
-    <w:lsdException w:name="Medium Shading 2 Accent 3" w:uiPriority="64"/>
-    <w:lsdException w:name="Medium List 1 Accent 3" w:uiPriority="65"/>
-    <w:lsdException w:name="Medium List 2 Accent 3" w:uiPriority="66"/>
-    <w:lsdException w:name="Medium Grid 1 Accent 3" w:uiPriority="67"/>
-    <w:lsdException w:name="Medium Grid 2 Accent 3" w:uiPriority="68"/>
-    <w:lsdException w:name="Medium Grid 3 Accent 3" w:uiPriority="69"/>
-    <w:lsdException w:name="Dark List Accent 3" w:uiPriority="70"/>
-    <w:lsdException w:name="Colorful Shading Accent 3" w:uiPriority="71"/>
-    <w:lsdException w:name="Colorful List Accent 3" w:uiPriority="72"/>
-    <w:lsdException w:name="Colorful Grid Accent 3" w:uiPriority="73"/>
-    <w:lsdException w:name="Light Shading Accent 4" w:uiPriority="60"/>
-    <w:lsdException w:name="Light List Accent 4" w:uiPriority="61"/>
-    <w:lsdException w:name="Light Grid Accent 4" w:uiPriority="62"/>
-    <w:lsdException w:name="Medium Shading 1 Accent 4" w:uiPriority="63"/>
-    <w:lsdException w:name="Medium Shading 2 Accent 4" w:uiPriority="64"/>
-    <w:lsdException w:name="Medium List 1 Accent 4" w:uiPriority="65"/>
-    <w:lsdException w:name="Medium List 2 Accent 4" w:uiPriority="66"/>
-    <w:lsdException w:name="Medium Grid 1 Accent 4" w:uiPriority="67"/>
-    <w:lsdException w:name="Medium Grid 2 Accent 4" w:uiPriority="68"/>
-    <w:lsdException w:name="Medium Grid 3 Accent 4" w:uiPriority="69"/>
-    <w:lsdException w:name="Dark List Accent 4" w:uiPriority="70"/>
-    <w:lsdException w:name="Colorful Shading Accent 4" w:uiPriority="71"/>
-    <w:lsdException w:name="Colorful List Accent 4" w:uiPriority="72"/>
-    <w:lsdException w:name="Colorful Grid Accent 4" w:uiPriority="73"/>
-    <w:lsdException w:name="Light Shading Accent 5" w:uiPriority="60"/>
-    <w:lsdException w:name="Light List Accent 5" w:uiPriority="61"/>
-    <w:lsdException w:name="Light Grid Accent 5" w:uiPriority="62"/>
-    <w:lsdException w:name="Medium Shading 1 Accent 5" w:uiPriority="63"/>
-    <w:lsdException w:name="Medium Shading 2 Accent 5" w:uiPriority="64"/>
-    <w:lsdException w:name="Medium List 1 Accent 5" w:uiPriority="65"/>
-    <w:lsdException w:name="Medium List 2 Accent 5" w:uiPriority="66"/>
-    <w:lsdException w:name="Medium Grid 1 Accent 5" w:uiPriority="67"/>
-    <w:lsdException w:name="Medium Grid 2 Accent 5" w:uiPriority="68"/>
-    <w:lsdException w:name="Medium Grid 3 Accent 5" w:uiPriority="69"/>
-    <w:lsdException w:name="Dark List Accent 5" w:uiPriority="70"/>
-    <w:lsdException w:name="Colorful Shading Accent 5" w:uiPriority="71"/>
-    <w:lsdException w:name="Colorful List Accent 5" w:uiPriority="72"/>
-    <w:lsdException w:name="Colorful Grid Accent 5" w:uiPriority="73"/>
-    <w:lsdException w:name="Light Shading Accent 6" w:uiPriority="60"/>
-    <w:lsdException w:name="Light List Accent 6" w:uiPriority="61"/>
-    <w:lsdException w:name="Light Grid Accent 6" w:uiPriority="62"/>
-    <w:lsdException w:name="Medium Shading 1 Accent 6" w:uiPriority="63"/>
-    <w:lsdException w:name="Medium Shading 2 Accent 6" w:uiPriority="64"/>
-    <w:lsdException w:name="Medium List 1 Accent 6" w:uiPriority="65"/>
-    <w:lsdException w:name="Medium List 2 Accent 6" w:uiPriority="66"/>
-    <w:lsdException w:name="Medium Grid 1 Accent 6" w:uiPriority="67"/>
-    <w:lsdException w:name="Medium Grid 2 Accent 6" w:uiPriority="68"/>
-    <w:lsdException w:name="Medium Grid 3 Accent 6" w:uiPriority="69"/>
-    <w:lsdException w:name="Dark List Accent 6" w:uiPriority="70"/>
-    <w:lsdException w:name="Colorful Shading Accent 6" w:uiPriority="71"/>
-    <w:lsdException w:name="Colorful List Accent 6" w:uiPriority="72"/>
-    <w:lsdException w:name="Colorful Grid Accent 6" w:uiPriority="73"/>
-    <w:lsdException w:name="Subtle Emphasis" w:uiPriority="19" w:qFormat="1"/>
-    <w:lsdException w:name="Intense Emphasis" w:uiPriority="21" w:qFormat="1"/>
-    <w:lsdException w:name="Subtle Reference" w:uiPriority="31" w:qFormat="1"/>
-    <w:lsdException w:name="Intense Reference" w:uiPriority="32" w:qFormat="1"/>
-    <w:lsdException w:name="Book Title" w:uiPriority="33" w:qFormat="1"/>
-    <w:lsdException w:name="Bibliography" w:semiHidden="1" w:uiPriority="37" w:unhideWhenUsed="1"/>
-    <w:lsdException w:name="TOC Heading" w:semiHidden="1" w:uiPriority="39" w:unhideWhenUsed="1" w:qFormat="1"/>
-    <w:lsdException w:name="Plain Table 1" w:uiPriority="41"/>
-    <w:lsdException w:name="Plain Table 2" w:uiPriority="42"/>
-    <w:lsdException w:name="Plain Table 3" w:uiPriority="43"/>
-    <w:lsdException w:name="Plain Table 4" w:uiPriority="44"/>
-    <w:lsdException w:name="Plain Table 5" w:uiPriority="45"/>
-    <w:lsdException w:name="Grid Table Light" w:uiPriority="40"/>
-    <w:lsdException w:name="Grid Table 1 Light" w:uiPriority="46"/>
-    <w:lsdException w:name="Grid Table 2" w:uiPriority="47"/>
-    <w:lsdException w:name="Grid Table 3" w:uiPriority="48"/>
-    <w:lsdException w:name="Grid Table 4" w:uiPriority="49"/>
-    <w:lsdException w:name="Grid Table 5 Dark" w:uiPriority="50"/>
-    <w:lsdException w:name="Grid Table 6 Colorful" w:uiPriority="51"/>
-    <w:lsdException w:name="Grid Table 7 Colorful" w:uiPriority="52"/>
-    <w:lsdException w:name="Grid Table 1 Light Accent 1" w:uiPriority="46"/>
-    <w:lsdException w:name="Grid Table 2 Accent 1" w:uiPriority="47"/>
-    <w:lsdException w:name="Grid Table 3 Accent 1" w:uiPriority="48"/>
-    <w:lsdException w:name="Grid Table 4 Accent 1" w:uiPriority="49"/>
-    <w:lsdException w:name="Grid Table 5 Dark Accent 1" w:uiPriority="50"/>
-    <w:lsdException w:name="Grid Table 6 Colorful Accent 1" w:uiPriority="51"/>
-    <w:lsdException w:name="Grid Table 7 Colorful Accent 1" w:uiPriority="52"/>
-    <w:lsdException w:name="Grid Table 1 Light Accent 2" w:uiPriority="46"/>
-    <w:lsdException w:name="Grid Table 2 Accent 2" w:uiPriority="47"/>
-    <w:lsdException w:name="Grid Table 3 Accent 2" w:uiPriority="48"/>
-    <w:lsdException w:name="Grid Table 4 Accent 2" w:uiPriority="49"/>
-    <w:lsdException w:name="Grid Table 5 Dark Accent 2" w:uiPriority="50"/>
-    <w:lsdException w:name="Grid Table 6 Colorful Accent 2" w:uiPriority="51"/>
-    <w:lsdException w:name="Grid Table 7 Colorful Accent 2" w:uiPriority="52"/>
-    <w:lsdException w:name="Grid Table 1 Light Accent 3" w:uiPriority="46"/>
-    <w:lsdException w:name="Grid Table 2 Accent 3" w:uiPriority="47"/>
-    <w:lsdException w:name="Grid Table 3 Accent 3" w:uiPriority="48"/>
-    <w:lsdException w:name="Grid Table 4 Accent 3" w:uiPriority="49"/>
-    <w:lsdException w:name="Grid Table 5 Dark Accent 3" w:uiPriority="50"/>
-    <w:lsdException w:name="Grid Table 6 Colorful Accent 3" w:uiPriority="51"/>
-    <w:lsdException w:name="Grid Table 7 Colorful Accent 3" w:uiPriority="52"/>
-    <w:lsdException w:name="Grid Table 1 Light Accent 4" w:uiPriority="46"/>
-    <w:lsdException w:name="Grid Table 2 Accent 4" w:uiPriority="47"/>
-    <w:lsdException w:name="Grid Table 3 Accent 4" w:uiPriority="48"/>
-    <w:lsdException w:name="Grid Table 4 Accent 4" w:uiPriority="49"/>
-    <w:lsdException w:name="Grid Table 5 Dark Accent 4" w:uiPriority="50"/>
-    <w:lsdException w:name="Grid Table 6 Colorful Accent 4" w:uiPriority="51"/>
-    <w:lsdException w:name="Grid Table 7 Colorful Accent 4" w:uiPriority="52"/>
-    <w:lsdException w:name="Grid Table 1 Light Accent 5" w:uiPriority="46"/>
-    <w:lsdException w:name="Grid Table 2 Accent 5" w:uiPriority="47"/>
-    <w:lsdException w:name="Grid Table 3 Accent 5" w:uiPriority="48"/>
-    <w:lsdException w:name="Grid Table 4 Accent 5" w:uiPriority="49"/>
-    <w:lsdException w:name="Grid Table 5 Dark Accent 5" w:uiPriority="50"/>
-    <w:lsdException w:name="Grid Table 6 Colorful Accent 5" w:uiPriority="51"/>
-    <w:lsdException w:name="Grid Table 7 Colorful Accent 5" w:uiPriority="52"/>
-    <w:lsdException w:name="Grid Table 1 Light Accent 6" w:uiPriority="46"/>
-    <w:lsdException w:name="Grid Table 2 Accent 6" w:uiPriority="47"/>
-    <w:lsdException w:name="Grid Table 3 Accent 6" w:uiPriority="48"/>
-    <w:lsdException w:name="Grid Table 4 Accent 6" w:uiPriority="49"/>
-    <w:lsdException w:name="Grid Table 5 Dark Accent 6" w:uiPriority="50"/>
-    <w:lsdException w:name="Grid Table 6 Colorful Accent 6" w:uiPriority="51"/>
-    <w:lsdException w:name="Grid Table 7 Colorful Accent 6" w:uiPriority="52"/>
-    <w:lsdException w:name="List Table 1 Light" w:uiPriority="46"/>
-    <w:lsdException w:name="List Table 2" w:uiPriority="47"/>
-    <w:lsdException w:name="List Table 3" w:uiPriority="48"/>
-    <w:lsdException w:name="List Table 4" w:uiPriority="49"/>
-    <w:lsdException w:name="List Table 5 Dark" w:uiPriority="50"/>
-    <w:lsdException w:name="List Table 6 Colorful" w:uiPriority="51"/>
-    <w:lsdException w:name="List Table 7 Colorful" w:uiPriority="52"/>
-    <w:lsdException w:name="List Table 1 Light Accent 1" w:uiPriority="46"/>
-    <w:lsdException w:name="List Table 2 Accent 1" w:uiPriority="47"/>
-    <w:lsdException w:name="List Table 3 Accent 1" w:uiPriority="48"/>
-    <w:lsdException w:name="List Table 4 Accent 1" w:uiPriority="49"/>
-    <w:lsdException w:name="List Table 5 Dark Accent 1" w:uiPriority="50"/>
-    <w:lsdException w:name="List Table 6 Colorful Accent 1" w:uiPriority="51"/>
-    <w:lsdException w:name="List Table 7 Colorful Accent 1" w:uiPriority="52"/>
-    <w:lsdException w:name="List Table 1 Light Accent 2" w:uiPriority="46"/>
-    <w:lsdException w:name="List Table 2 Accent 2" w:uiPriority="47"/>
-    <w:lsdException w:name="List Table 3 Accent 2" w:uiPriority="48"/>
-    <w:lsdException w:name="List Table 4 Accent 2" w:uiPriority="49"/>
-    <w:lsdException w:name="List Table 5 Dark Accent 2" w:uiPriority="50"/>
-    <w:lsdException w:name="List Table 6 Colorful Accent 2" w:uiPriority="51"/>
-    <w:lsdException w:name="List Table 7 Colorful Accent 2" w:uiPriority="52"/>
-    <w:lsdException w:name="List Table 1 Light Accent 3" w:uiPriority="46"/>
-    <w:lsdException w:name="List Table 2 Accent 3" w:uiPriority="47"/>
-    <w:lsdException w:name="List Table 3 Accent 3" w:uiPriority="48"/>
-    <w:lsdException w:name="List Table 4 Accent 3" w:uiPriority="49"/>
-    <w:lsdException w:name="List Table 5 Dark Accent 3" w:uiPriority="50"/>
-    <w:lsdException w:name="List Table 6 Colorful Accent 3" w:uiPriority="51"/>
-    <w:lsdException w:name="List Table 7 Colorful Accent 3" w:uiPriority="52"/>
-    <w:lsdException w:name="List Table 1 Light Accent 4" w:uiPriority="46"/>
-    <w:lsdException w:name="List Table 2 Accent 4" w:uiPriority="47"/>
-    <w:lsdException w:name="List Table 3 Accent 4" w:uiPriority="48"/>
-    <w:lsdException w:name="List Table 4 Accent 4" w:uiPriority="49"/>
-    <w:lsdException w:name="List Table 5 Dark Accent 4" w:uiPriority="50"/>
-    <w:lsdException w:name="List Table 6 Colorful Accent 4" w:uiPriority="51"/>
-    <w:lsdException w:name="List Table 7 Colorful Accent 4" w:uiPriority="52"/>
-    <w:lsdException w:name="List Table 1 Light Accent 5" w:uiPriority="46"/>
-    <w:lsdException w:name="List Table 2 Accent 5" w:uiPriority="47"/>
-    <w:lsdException w:name="List Table 3 Accent 5" w:uiPriority="48"/>
-    <w:lsdException w:name="List Table 4 Accent 5" w:uiPriority="49"/>
-    <w:lsdException w:name="List Table 5 Dark Accent 5" w:uiPriority="50"/>
-    <w:lsdException w:name="List Table 6 Colorful Accent 5" w:uiPriority="51"/>
-    <w:lsdException w:name="List Table 7 Colorful Accent 5" w:uiPriority="52"/>
-    <w:lsdException w:name="List Table 1 Light Accent 6" w:uiPriority="46"/>
-    <w:lsdException w:name="List Table 2 Accent 6" w:uiPriority="47"/>
-    <w:lsdException w:name="List Table 3 Accent 6" w:uiPriority="48"/>
-    <w:lsdException w:name="List Table 4 Accent 6" w:uiPriority="49"/>
-    <w:lsdException w:name="List Table 5 Dark Accent 6" w:uiPriority="50"/>
-    <w:lsdException w:name="List Table 6 Colorful Accent 6" w:uiPriority="51"/>
-    <w:lsdException w:name="List Table 7 Colorful Accent 6" w:uiPriority="52"/>
+  <w:latentStyles w:defLockedState="0" w:defUIPriority="99" w:defSemiHidden="1" w:defUnhideWhenUsed="1" w:defQFormat="0" w:count="267">
+    <w:lsdException w:name="Normal" w:semiHidden="0" w:uiPriority="0" w:unhideWhenUsed="0" w:qFormat="1"/>
+    <w:lsdException w:name="heading 1" w:semiHidden="0" w:uiPriority="9" w:unhideWhenUsed="0" w:qFormat="1"/>
+    <w:lsdException w:name="heading 2" w:uiPriority="9" w:qFormat="1"/>
+    <w:lsdException w:name="heading 3" w:uiPriority="9" w:qFormat="1"/>
+    <w:lsdException w:name="heading 4" w:uiPriority="9" w:qFormat="1"/>
+    <w:lsdException w:name="heading 5" w:uiPriority="9" w:qFormat="1"/>
+    <w:lsdException w:name="heading 6" w:uiPriority="9" w:qFormat="1"/>
+    <w:lsdException w:name="heading 7" w:uiPriority="9" w:qFormat="1"/>
+    <w:lsdException w:name="heading 8" w:uiPriority="9" w:qFormat="1"/>
+    <w:lsdException w:name="heading 9" w:uiPriority="9" w:qFormat="1"/>
+    <w:lsdException w:name="toc 1" w:uiPriority="39"/>
+    <w:lsdException w:name="toc 2" w:uiPriority="39"/>
+    <w:lsdException w:name="toc 3" w:uiPriority="39"/>
+    <w:lsdException w:name="toc 4" w:uiPriority="39"/>
+    <w:lsdException w:name="toc 5" w:uiPriority="39"/>
+    <w:lsdException w:name="toc 6" w:uiPriority="39"/>
+    <w:lsdException w:name="toc 7" w:uiPriority="39"/>
+    <w:lsdException w:name="toc 8" w:uiPriority="39"/>
+    <w:lsdException w:name="toc 9" w:uiPriority="39"/>
+    <w:lsdException w:name="caption" w:uiPriority="35" w:qFormat="1"/>
+    <w:lsdException w:name="Title" w:semiHidden="0" w:uiPriority="10" w:unhideWhenUsed="0" w:qFormat="1"/>
+    <w:lsdException w:name="Default Paragraph Font" w:uiPriority="1"/>
+    <w:lsdException w:name="Subtitle" w:semiHidden="0" w:uiPriority="11" w:unhideWhenUsed="0" w:qFormat="1"/>
+    <w:lsdException w:name="Strong" w:semiHidden="0" w:uiPriority="22" w:unhideWhenUsed="0" w:qFormat="1"/>
+    <w:lsdException w:name="Emphasis" w:semiHidden="0" w:uiPriority="20" w:unhideWhenUsed="0" w:qFormat="1"/>
+    <w:lsdException w:name="Table Grid" w:semiHidden="0" w:uiPriority="39" w:unhideWhenUsed="0"/>
+    <w:lsdException w:name="Placeholder Text" w:unhideWhenUsed="0"/>
+    <w:lsdException w:name="No Spacing" w:semiHidden="0" w:uiPriority="1" w:unhideWhenUsed="0" w:qFormat="1"/>
+    <w:lsdException w:name="Light Shading" w:semiHidden="0" w:uiPriority="60" w:unhideWhenUsed="0"/>
+    <w:lsdException w:name="Light List" w:semiHidden="0" w:uiPriority="61" w:unhideWhenUsed="0"/>
+    <w:lsdException w:name="Light Grid" w:semiHidden="0" w:uiPriority="62" w:unhideWhenUsed="0"/>
+    <w:lsdException w:name="Medium Shading 1" w:semiHidden="0" w:uiPriority="63" w:unhideWhenUsed="0"/>
+    <w:lsdException w:name="Medium Shading 2" w:semiHidden="0" w:uiPriority="64" w:unhideWhenUsed="0"/>
+    <w:lsdException w:name="Medium List 1" w:semiHidden="0" w:uiPriority="65" w:unhideWhenUsed="0"/>
+    <w:lsdException w:name="Medium List 2" w:semiHidden="0" w:uiPriority="66" w:unhideWhenUsed="0"/>
+    <w:lsdException w:name="Medium Grid 1" w:semiHidden="0" w:uiPriority="67" w:unhideWhenUsed="0"/>
+    <w:lsdException w:name="Medium Grid 2" w:semiHidden="0" w:uiPriority="68" w:unhideWhenUsed="0"/>
+    <w:lsdException w:name="Medium Grid 3" w:semiHidden="0" w:uiPriority="69" w:unhideWhenUsed="0"/>
+    <w:lsdException w:name="Dark List" w:semiHidden="0" w:uiPriority="70" w:unhideWhenUsed="0"/>
+    <w:lsdException w:name="Colorful Shading" w:semiHidden="0" w:uiPriority="71" w:unhideWhenUsed="0"/>
+    <w:lsdException w:name="Colorful List" w:semiHidden="0" w:uiPriority="72" w:unhideWhenUsed="0"/>
+    <w:lsdException w:name="Colorful Grid" w:semiHidden="0" w:uiPriority="73" w:unhideWhenUsed="0"/>
+    <w:lsdException w:name="Light Shading Accent 1" w:semiHidden="0" w:uiPriority="60" w:unhideWhenUsed="0"/>
+    <w:lsdException w:name="Light List Accent 1" w:semiHidden="0" w:uiPriority="61" w:unhideWhenUsed="0"/>
+    <w:lsdException w:name="Light Grid Accent 1" w:semiHidden="0" w:uiPriority="62" w:unhideWhenUsed="0"/>
+    <w:lsdException w:name="Medium Shading 1 Accent 1" w:semiHidden="0" w:uiPriority="63" w:unhideWhenUsed="0"/>
+    <w:lsdException w:name="Medium Shading 2 Accent 1" w:semiHidden="0" w:uiPriority="64" w:unhideWhenUsed="0"/>
+    <w:lsdException w:name="Medium List 1 Accent 1" w:semiHidden="0" w:uiPriority="65" w:unhideWhenUsed="0"/>
+    <w:lsdException w:name="Revision" w:unhideWhenUsed="0"/>
+    <w:lsdException w:name="List Paragraph" w:semiHidden="0" w:uiPriority="34" w:unhideWhenUsed="0" w:qFormat="1"/>
+    <w:lsdException w:name="Quote" w:semiHidden="0" w:uiPriority="29" w:unhideWhenUsed="0" w:qFormat="1"/>
+    <w:lsdException w:name="Intense Quote" w:semiHidden="0" w:uiPriority="30" w:unhideWhenUsed="0" w:qFormat="1"/>
+    <w:lsdException w:name="Medium List 2 Accent 1" w:semiHidden="0" w:uiPriority="66" w:unhideWhenUsed="0"/>
+    <w:lsdException w:name="Medium Grid 1 Accent 1" w:semiHidden="0" w:uiPriority="67" w:unhideWhenUsed="0"/>
+    <w:lsdException w:name="Medium Grid 2 Accent 1" w:semiHidden="0" w:uiPriority="68" w:unhideWhenUsed="0"/>
+    <w:lsdException w:name="Medium Grid 3 Accent 1" w:semiHidden="0" w:uiPriority="69" w:unhideWhenUsed="0"/>
+    <w:lsdException w:name="Dark List Accent 1" w:semiHidden="0" w:uiPriority="70" w:unhideWhenUsed="0"/>
+    <w:lsdException w:name="Colorful Shading Accent 1" w:semiHidden="0" w:uiPriority="71" w:unhideWhenUsed="0"/>
+    <w:lsdException w:name="Colorful List Accent 1" w:semiHidden="0" w:uiPriority="72" w:unhideWhenUsed="0"/>
+    <w:lsdException w:name="Colorful Grid Accent 1" w:semiHidden="0" w:uiPriority="73" w:unhideWhenUsed="0"/>
+    <w:lsdException w:name="Light Shading Accent 2" w:semiHidden="0" w:uiPriority="60" w:unhideWhenUsed="0"/>
+    <w:lsdException w:name="Light List Accent 2" w:semiHidden="0" w:uiPriority="61" w:unhideWhenUsed="0"/>
+    <w:lsdException w:name="Light Grid Accent 2" w:semiHidden="0" w:uiPriority="62" w:unhideWhenUsed="0"/>
+    <w:lsdException w:name="Medium Shading 1 Accent 2" w:semiHidden="0" w:uiPriority="63" w:unhideWhenUsed="0"/>
+    <w:lsdException w:name="Medium Shading 2 Accent 2" w:semiHidden="0" w:uiPriority="64" w:unhideWhenUsed="0"/>
+    <w:lsdException w:name="Medium List 1 Accent 2" w:semiHidden="0" w:uiPriority="65" w:unhideWhenUsed="0"/>
+    <w:lsdException w:name="Medium List 2 Accent 2" w:semiHidden="0" w:uiPriority="66" w:unhideWhenUsed="0"/>
+    <w:lsdException w:name="Medium Grid 1 Accent 2" w:semiHidden="0" w:uiPriority="67" w:unhideWhenUsed="0"/>
+    <w:lsdException w:name="Medium Grid 2 Accent 2" w:semiHidden="0" w:uiPriority="68" w:unhideWhenUsed="0"/>
+    <w:lsdException w:name="Medium Grid 3 Accent 2" w:semiHidden="0" w:uiPriority="69" w:unhideWhenUsed="0"/>
+    <w:lsdException w:name="Dark List Accent 2" w:semiHidden="0" w:uiPriority="70" w:unhideWhenUsed="0"/>
+    <w:lsdException w:name="Colorful Shading Accent 2" w:semiHidden="0" w:uiPriority="71" w:unhideWhenUsed="0"/>
+    <w:lsdException w:name="Colorful List Accent 2" w:semiHidden="0" w:uiPriority="72" w:unhideWhenUsed="0"/>
+    <w:lsdException w:name="Colorful Grid Accent 2" w:semiHidden="0" w:uiPriority="73" w:unhideWhenUsed="0"/>
+    <w:lsdException w:name="Light Shading Accent 3" w:semiHidden="0" w:uiPriority="60" w:unhideWhenUsed="0"/>
+    <w:lsdException w:name="Light List Accent 3" w:semiHidden="0" w:uiPriority="61" w:unhideWhenUsed="0"/>
+    <w:lsdException w:name="Light Grid Accent 3" w:semiHidden="0" w:uiPriority="62" w:unhideWhenUsed="0"/>
+    <w:lsdException w:name="Medium Shading 1 Accent 3" w:semiHidden="0" w:uiPriority="63" w:unhideWhenUsed="0"/>
+    <w:lsdException w:name="Medium Shading 2 Accent 3" w:semiHidden="0" w:uiPriority="64" w:unhideWhenUsed="0"/>
+    <w:lsdException w:name="Medium List 1 Accent 3" w:semiHidden="0" w:uiPriority="65" w:unhideWhenUsed="0"/>
+    <w:lsdException w:name="Medium List 2 Accent 3" w:semiHidden="0" w:uiPriority="66" w:unhideWhenUsed="0"/>
+    <w:lsdException w:name="Medium Grid 1 Accent 3" w:semiHidden="0" w:uiPriority="67" w:unhideWhenUsed="0"/>
+    <w:lsdException w:name="Medium Grid 2 Accent 3" w:semiHidden="0" w:uiPriority="68" w:unhideWhenUsed="0"/>
+    <w:lsdException w:name="Medium Grid 3 Accent 3" w:semiHidden="0" w:uiPriority="69" w:unhideWhenUsed="0"/>
+    <w:lsdException w:name="Dark List Accent 3" w:semiHidden="0" w:uiPriority="70" w:unhideWhenUsed="0"/>
+    <w:lsdException w:name="Colorful Shading Accent 3" w:semiHidden="0" w:uiPriority="71" w:unhideWhenUsed="0"/>
+    <w:lsdException w:name="Colorful List Accent 3" w:semiHidden="0" w:uiPriority="72" w:unhideWhenUsed="0"/>
+    <w:lsdException w:name="Colorful Grid Accent 3" w:semiHidden="0" w:uiPriority="73" w:unhideWhenUsed="0"/>
+    <w:lsdException w:name="Light Shading Accent 4" w:semiHidden="0" w:uiPriority="60" w:unhideWhenUsed="0"/>
+    <w:lsdException w:name="Light List Accent 4" w:semiHidden="0" w:uiPriority="61" w:unhideWhenUsed="0"/>
+    <w:lsdException w:name="Light Grid Accent 4" w:semiHidden="0" w:uiPriority="62" w:unhideWhenUsed="0"/>
+    <w:lsdException w:name="Medium Shading 1 Accent 4" w:semiHidden="0" w:uiPriority="63" w:unhideWhenUsed="0"/>
+    <w:lsdException w:name="Medium Shading 2 Accent 4" w:semiHidden="0" w:uiPriority="64" w:unhideWhenUsed="0"/>
+    <w:lsdException w:name="Medium List 1 Accent 4" w:semiHidden="0" w:uiPriority="65" w:unhideWhenUsed="0"/>
+    <w:lsdException w:name="Medium List 2 Accent 4" w:semiHidden="0" w:uiPriority="66" w:unhideWhenUsed="0"/>
+    <w:lsdException w:name="Medium Grid 1 Accent 4" w:semiHidden="0" w:uiPriority="67" w:unhideWhenUsed="0"/>
+    <w:lsdException w:name="Medium Grid 2 Accent 4" w:semiHidden="0" w:uiPriority="68" w:unhideWhenUsed="0"/>
+    <w:lsdException w:name="Medium Grid 3 Accent 4" w:semiHidden="0" w:uiPriority="69" w:unhideWhenUsed="0"/>
+    <w:lsdException w:name="Dark List Accent 4" w:semiHidden="0" w:uiPriority="70" w:unhideWhenUsed="0"/>
+    <w:lsdException w:name="Colorful Shading Accent 4" w:semiHidden="0" w:uiPriority="71" w:unhideWhenUsed="0"/>
+    <w:lsdException w:name="Colorful List Accent 4" w:semiHidden="0" w:uiPriority="72" w:unhideWhenUsed="0"/>
+    <w:lsdException w:name="Colorful Grid Accent 4" w:semiHidden="0" w:uiPriority="73" w:unhideWhenUsed="0"/>
+    <w:lsdException w:name="Light Shading Accent 5" w:semiHidden="0" w:uiPriority="60" w:unhideWhenUsed="0"/>
+    <w:lsdException w:name="Light List Accent 5" w:semiHidden="0" w:uiPriority="61" w:unhideWhenUsed="0"/>
+    <w:lsdException w:name="Light Grid Accent 5" w:semiHidden="0" w:uiPriority="62" w:unhideWhenUsed="0"/>
+    <w:lsdException w:name="Medium Shading 1 Accent 5" w:semiHidden="0" w:uiPriority="63" w:unhideWhenUsed="0"/>
+    <w:lsdException w:name="Medium Shading 2 Accent 5" w:semiHidden="0" w:uiPriority="64" w:unhideWhenUsed="0"/>
+    <w:lsdException w:name="Medium List 1 Accent 5" w:semiHidden="0" w:uiPriority="65" w:unhideWhenUsed="0"/>
+    <w:lsdException w:name="Medium List 2 Accent 5" w:semiHidden="0" w:uiPriority="66" w:unhideWhenUsed="0"/>
+    <w:lsdException w:name="Medium Grid 1 Accent 5" w:semiHidden="0" w:uiPriority="67" w:unhideWhenUsed="0"/>
+    <w:lsdException w:name="Medium Grid 2 Accent 5" w:semiHidden="0" w:uiPriority="68" w:unhideWhenUsed="0"/>
+    <w:lsdException w:name="Medium Grid 3 Accent 5" w:semiHidden="0" w:uiPriority="69" w:unhideWhenUsed="0"/>
+    <w:lsdException w:name="Dark List Accent 5" w:semiHidden="0" w:uiPriority="70" w:unhideWhenUsed="0"/>
+    <w:lsdException w:name="Colorful Shading Accent 5" w:semiHidden="0" w:uiPriority="71" w:unhideWhenUsed="0"/>
+    <w:lsdException w:name="Colorful List Accent 5" w:semiHidden="0" w:uiPriority="72" w:unhideWhenUsed="0"/>
+    <w:lsdException w:name="Colorful Grid Accent 5" w:semiHidden="0" w:uiPriority="73" w:unhideWhenUsed="0"/>
+    <w:lsdException w:name="Light Shading Accent 6" w:semiHidden="0" w:uiPriority="60" w:unhideWhenUsed="0"/>
+    <w:lsdException w:name="Light List Accent 6" w:semiHidden="0" w:uiPriority="61" w:unhideWhenUsed="0"/>
+    <w:lsdException w:name="Light Grid Accent 6" w:semiHidden="0" w:uiPriority="62" w:unhideWhenUsed="0"/>
+    <w:lsdException w:name="Medium Shading 1 Accent 6" w:semiHidden="0" w:uiPriority="63" w:unhideWhenUsed="0"/>
+    <w:lsdException w:name="Medium Shading 2 Accent 6" w:semiHidden="0" w:uiPriority="64" w:unhideWhenUsed="0"/>
+    <w:lsdException w:name="Medium List 1 Accent 6" w:semiHidden="0" w:uiPriority="65" w:unhideWhenUsed="0"/>
+    <w:lsdException w:name="Medium List 2 Accent 6" w:semiHidden="0" w:uiPriority="66" w:unhideWhenUsed="0"/>
+    <w:lsdException w:name="Medium Grid 1 Accent 6" w:semiHidden="0" w:uiPriority="67" w:unhideWhenUsed="0"/>
+    <w:lsdException w:name="Medium Grid 2 Accent 6" w:semiHidden="0" w:uiPriority="68" w:unhideWhenUsed="0"/>
+    <w:lsdException w:name="Medium Grid 3 Accent 6" w:semiHidden="0" w:uiPriority="69" w:unhideWhenUsed="0"/>
+    <w:lsdException w:name="Dark List Accent 6" w:semiHidden="0" w:uiPriority="70" w:unhideWhenUsed="0"/>
+    <w:lsdException w:name="Colorful Shading Accent 6" w:semiHidden="0" w:uiPriority="71" w:unhideWhenUsed="0"/>
+    <w:lsdException w:name="Colorful List Accent 6" w:semiHidden="0" w:uiPriority="72" w:unhideWhenUsed="0"/>
+    <w:lsdException w:name="Colorful Grid Accent 6" w:semiHidden="0" w:uiPriority="73" w:unhideWhenUsed="0"/>
+    <w:lsdException w:name="Subtle Emphasis" w:semiHidden="0" w:uiPriority="19" w:unhideWhenUsed="0" w:qFormat="1"/>
+    <w:lsdException w:name="Intense Emphasis" w:semiHidden="0" w:uiPriority="21" w:unhideWhenUsed="0" w:qFormat="1"/>
+    <w:lsdException w:name="Subtle Reference" w:semiHidden="0" w:uiPriority="31" w:unhideWhenUsed="0" w:qFormat="1"/>
+    <w:lsdException w:name="Intense Reference" w:semiHidden="0" w:uiPriority="32" w:unhideWhenUsed="0" w:qFormat="1"/>
+    <w:lsdException w:name="Book Title" w:semiHidden="0" w:uiPriority="33" w:unhideWhenUsed="0" w:qFormat="1"/>
+    <w:lsdException w:name="Bibliography" w:uiPriority="37"/>
+    <w:lsdException w:name="TOC Heading" w:uiPriority="39" w:qFormat="1"/>
+  </w:latentStyles>
+  <w:style w:type="paragraph" w:default="1" w:styleId="Normal">
+    <w:name w:val="Normal"/>
+    <w:pPr>
+      <w:suppressAutoHyphens/>
+      <w:spacing w:after="200" w:line="276" w:lineRule="auto"/>
+    </w:pPr>
+    <w:rPr>
+      <w:sz w:val="22"/>
+      <w:szCs w:val="22"/>
+    </w:rPr>
+  </w:style>
+  <w:style w:type="character" w:default="1" w:styleId="DefaultParagraphFont">
+    <w:name w:val="Default Paragraph Font"/>
+    <w:uiPriority w:val="1"/>
+    <w:semiHidden/>
+    <w:unhideWhenUsed/>
+  </w:style>
+  <w:style w:type="table" w:default="1" w:styleId="TableNormal">
+    <w:name w:val="Normal Table"/>
+    <w:uiPriority w:val="99"/>
+    <w:semiHidden/>
+    <w:unhideWhenUsed/>
+    <w:tblPr>
+      <w:tblInd w:w="0" w:type="dxa"/>
+      <w:tblCellMar>
+        <w:top w:w="0" w:type="dxa"/>
+        <w:left w:w="108" w:type="dxa"/>
+        <w:bottom w:w="0" w:type="dxa"/>
+        <w:right w:w="108" w:type="dxa"/>
+      </w:tblCellMar>
+    </w:tblPr>
+  </w:style>
+  <w:style w:type="numbering" w:default="1" w:styleId="NoList">
+    <w:name w:val="No List"/>
+    <w:uiPriority w:val="99"/>
+    <w:semiHidden/>
+    <w:unhideWhenUsed/>
+  </w:style>
+  <w:style w:type="paragraph" w:customStyle="1" w:styleId="Standard">
+    <w:name w:val="Standard"/>
+  </w:style>
+  <w:style w:type="paragraph" w:styleId="BalloonText">
+    <w:name w:val="Balloon Text"/>
+    <w:basedOn w:val="Normal"/>
+    <w:pPr>
+      <w:spacing w:after="0" w:line="240" w:lineRule="auto"/>
+    </w:pPr>
+    <w:rPr>
+      <w:rFonts w:ascii="Tahoma" w:hAnsi="Tahoma" w:cs="Tahoma"/>
+      <w:sz w:val="16"/>
+      <w:szCs w:val="16"/>
+    </w:rPr>
+  </w:style>
+  <w:style w:type="paragraph" w:customStyle="1" w:styleId="TableContents">
+    <w:name w:val="Table Contents"/>
+    <w:basedOn w:val="Standard"/>
+    <w:pPr>
+      <w:suppressLineNumbers/>
+    </w:pPr>
+  </w:style>
+  <w:style w:type="character" w:customStyle="1" w:styleId="BalloonTextChar">
+    <w:name w:val="Balloon Text Char"/>
+    <w:basedOn w:val="DefaultParagraphFont"/>
+    <w:rPr>
+      <w:rFonts w:ascii="Tahoma" w:hAnsi="Tahoma" w:cs="Tahoma"/>
+      <w:sz w:val="16"/>
+      <w:szCs w:val="16"/>
+    </w:rPr>
+  </w:style>
+  <w:style w:type="paragraph" w:styleId="ListParagraph">
+    <w:name w:val="List Paragraph"/>
+    <w:basedOn w:val="Normal"/>
+    <w:pPr>
+      <w:ind w:left="720"/>
+    </w:pPr>
+  </w:style>
+  <w:style w:type="paragraph" w:styleId="Header">
+    <w:name w:val="header"/>
+    <w:basedOn w:val="Normal"/>
+    <w:pPr>
+      <w:tabs>
+        <w:tab w:val="center" w:pos="4680"/>
+        <w:tab w:val="right" w:pos="9360"/>
+      </w:tabs>
+      <w:spacing w:after="0" w:line="240" w:lineRule="auto"/>
+    </w:pPr>
+  </w:style>
+  <w:style w:type="character" w:customStyle="1" w:styleId="HeaderChar">
+    <w:name w:val="Header Char"/>
+    <w:basedOn w:val="DefaultParagraphFont"/>
+    <w:rPr>
+      <w:sz w:val="22"/>
+      <w:szCs w:val="22"/>
+    </w:rPr>
+  </w:style>
+  <w:style w:type="paragraph" w:styleId="Footer">
+    <w:name w:val="footer"/>
+    <w:basedOn w:val="Normal"/>
+    <w:pPr>
+      <w:tabs>
+        <w:tab w:val="center" w:pos="4680"/>
+        <w:tab w:val="right" w:pos="9360"/>
+      </w:tabs>
+      <w:spacing w:after="0" w:line="240" w:lineRule="auto"/>
+    </w:pPr>
+  </w:style>
+  <w:style w:type="character" w:customStyle="1" w:styleId="FooterChar">
+    <w:name w:val="Footer Char"/>
+    <w:basedOn w:val="DefaultParagraphFont"/>
+    <w:rPr>
+      <w:sz w:val="22"/>
+      <w:szCs w:val="22"/>
+    </w:rPr>
+  </w:style>
+  <w:style w:type="table" w:styleId="TableGrid">
+    <w:name w:val="Table Grid"/>
+    <w:basedOn w:val="TableNormal"/>
+    <w:uiPriority w:val="39"/>
+    <w:rsid w:val="003F05C0"/>
+    <w:tblPr>
+      <w:tblBorders>
+        <w:top w:val="single" w:sz="4" w:space="0" w:color="auto"/>
+        <w:left w:val="single" w:sz="4" w:space="0" w:color="auto"/>
+        <w:bottom w:val="single" w:sz="4" w:space="0" w:color="auto"/>
+        <w:right w:val="single" w:sz="4" w:space="0" w:color="auto"/>
+        <w:insideH w:val="single" w:sz="4" w:space="0" w:color="auto"/>
+        <w:insideV w:val="single" w:sz="4" w:space="0" w:color="auto"/>
+      </w:tblBorders>
+    </w:tblPr>
+  </w:style>
+</w:styles>
+</file>
+
+<file path=word/stylesWithEffects.xml><?xml version="1.0" encoding="utf-8"?>
+<w:styles xmlns:wpc="http://schemas.microsoft.com/office/word/2010/wordprocessingCanvas" xmlns:mc="http://schemas.openxmlformats.org/markup-compatibility/2006" xmlns:o="urn:schemas-microsoft-com:office:office" xmlns:r="http://schemas.openxmlformats.org/officeDocument/2006/relationships" xmlns:m="http://schemas.openxmlformats.org/officeDocument/2006/math" xmlns:v="urn:schemas-microsoft-com:vml" xmlns:wp14="http://schemas.microsoft.com/office/word/2010/wordprocessingDrawing" xmlns:wp="http://schemas.openxmlformats.org/drawingml/2006/wordprocessingDrawing" xmlns:w10="urn:schemas-microsoft-com:office:word" xmlns:w="http://schemas.openxmlformats.org/wordprocessingml/2006/main" xmlns:w14="http://schemas.microsoft.com/office/word/2010/wordml" xmlns:wpg="http://schemas.microsoft.com/office/word/2010/wordprocessingGroup" xmlns:wpi="http://schemas.microsoft.com/office/word/2010/wordprocessingInk" xmlns:wne="http://schemas.microsoft.com/office/word/2006/wordml" xmlns:wps="http://schemas.microsoft.com/office/word/2010/wordprocessingShape" mc:Ignorable="w14 wp14">
+  <w:docDefaults>
+    <w:rPrDefault>
+      <w:rPr>
+        <w:rFonts w:ascii="Calibri" w:eastAsia="Times New Roman" w:hAnsi="Calibri" w:cs="Times New Roman"/>
+        <w:lang w:val="en-US" w:eastAsia="en-US" w:bidi="ar-SA"/>
+      </w:rPr>
+    </w:rPrDefault>
+    <w:pPrDefault>
+      <w:pPr>
+        <w:autoSpaceDN w:val="0"/>
+        <w:textAlignment w:val="baseline"/>
+      </w:pPr>
+    </w:pPrDefault>
+  </w:docDefaults>
+  <w:latentStyles w:defLockedState="0" w:defUIPriority="99" w:defSemiHidden="1" w:defUnhideWhenUsed="1" w:defQFormat="0" w:count="267">
+    <w:lsdException w:name="Normal" w:semiHidden="0" w:uiPriority="0" w:unhideWhenUsed="0" w:qFormat="1"/>
+    <w:lsdException w:name="heading 1" w:semiHidden="0" w:uiPriority="9" w:unhideWhenUsed="0" w:qFormat="1"/>
+    <w:lsdException w:name="heading 2" w:uiPriority="9" w:qFormat="1"/>
+    <w:lsdException w:name="heading 3" w:uiPriority="9" w:qFormat="1"/>
+    <w:lsdException w:name="heading 4" w:uiPriority="9" w:qFormat="1"/>
+    <w:lsdException w:name="heading 5" w:uiPriority="9" w:qFormat="1"/>
+    <w:lsdException w:name="heading 6" w:uiPriority="9" w:qFormat="1"/>
+    <w:lsdException w:name="heading 7" w:uiPriority="9" w:qFormat="1"/>
+    <w:lsdException w:name="heading 8" w:uiPriority="9" w:qFormat="1"/>
+    <w:lsdException w:name="heading 9" w:uiPriority="9" w:qFormat="1"/>
+    <w:lsdException w:name="toc 1" w:uiPriority="39"/>
+    <w:lsdException w:name="toc 2" w:uiPriority="39"/>
+    <w:lsdException w:name="toc 3" w:uiPriority="39"/>
+    <w:lsdException w:name="toc 4" w:uiPriority="39"/>
+    <w:lsdException w:name="toc 5" w:uiPriority="39"/>
+    <w:lsdException w:name="toc 6" w:uiPriority="39"/>
+    <w:lsdException w:name="toc 7" w:uiPriority="39"/>
+    <w:lsdException w:name="toc 8" w:uiPriority="39"/>
+    <w:lsdException w:name="toc 9" w:uiPriority="39"/>
+    <w:lsdException w:name="caption" w:uiPriority="35" w:qFormat="1"/>
+    <w:lsdException w:name="Title" w:semiHidden="0" w:uiPriority="10" w:unhideWhenUsed="0" w:qFormat="1"/>
+    <w:lsdException w:name="Default Paragraph Font" w:uiPriority="1"/>
+    <w:lsdException w:name="Subtitle" w:semiHidden="0" w:uiPriority="11" w:unhideWhenUsed="0" w:qFormat="1"/>
+    <w:lsdException w:name="Strong" w:semiHidden="0" w:uiPriority="22" w:unhideWhenUsed="0" w:qFormat="1"/>
+    <w:lsdException w:name="Emphasis" w:semiHidden="0" w:uiPriority="20" w:unhideWhenUsed="0" w:qFormat="1"/>
+    <w:lsdException w:name="Table Grid" w:semiHidden="0" w:uiPriority="39" w:unhideWhenUsed="0"/>
+    <w:lsdException w:name="Placeholder Text" w:unhideWhenUsed="0"/>
+    <w:lsdException w:name="No Spacing" w:semiHidden="0" w:uiPriority="1" w:unhideWhenUsed="0" w:qFormat="1"/>
+    <w:lsdException w:name="Light Shading" w:semiHidden="0" w:uiPriority="60" w:unhideWhenUsed="0"/>
+    <w:lsdException w:name="Light List" w:semiHidden="0" w:uiPriority="61" w:unhideWhenUsed="0"/>
+    <w:lsdException w:name="Light Grid" w:semiHidden="0" w:uiPriority="62" w:unhideWhenUsed="0"/>
+    <w:lsdException w:name="Medium Shading 1" w:semiHidden="0" w:uiPriority="63" w:unhideWhenUsed="0"/>
+    <w:lsdException w:name="Medium Shading 2" w:semiHidden="0" w:uiPriority="64" w:unhideWhenUsed="0"/>
+    <w:lsdException w:name="Medium List 1" w:semiHidden="0" w:uiPriority="65" w:unhideWhenUsed="0"/>
+    <w:lsdException w:name="Medium List 2" w:semiHidden="0" w:uiPriority="66" w:unhideWhenUsed="0"/>
+    <w:lsdException w:name="Medium Grid 1" w:semiHidden="0" w:uiPriority="67" w:unhideWhenUsed="0"/>
+    <w:lsdException w:name="Medium Grid 2" w:semiHidden="0" w:uiPriority="68" w:unhideWhenUsed="0"/>
+    <w:lsdException w:name="Medium Grid 3" w:semiHidden="0" w:uiPriority="69" w:unhideWhenUsed="0"/>
+    <w:lsdException w:name="Dark List" w:semiHidden="0" w:uiPriority="70" w:unhideWhenUsed="0"/>
+    <w:lsdException w:name="Colorful Shading" w:semiHidden="0" w:uiPriority="71" w:unhideWhenUsed="0"/>
+    <w:lsdException w:name="Colorful List" w:semiHidden="0" w:uiPriority="72" w:unhideWhenUsed="0"/>
+    <w:lsdException w:name="Colorful Grid" w:semiHidden="0" w:uiPriority="73" w:unhideWhenUsed="0"/>
+    <w:lsdException w:name="Light Shading Accent 1" w:semiHidden="0" w:uiPriority="60" w:unhideWhenUsed="0"/>
+    <w:lsdException w:name="Light List Accent 1" w:semiHidden="0" w:uiPriority="61" w:unhideWhenUsed="0"/>
+    <w:lsdException w:name="Light Grid Accent 1" w:semiHidden="0" w:uiPriority="62" w:unhideWhenUsed="0"/>
+    <w:lsdException w:name="Medium Shading 1 Accent 1" w:semiHidden="0" w:uiPriority="63" w:unhideWhenUsed="0"/>
+    <w:lsdException w:name="Medium Shading 2 Accent 1" w:semiHidden="0" w:uiPriority="64" w:unhideWhenUsed="0"/>
+    <w:lsdException w:name="Medium List 1 Accent 1" w:semiHidden="0" w:uiPriority="65" w:unhideWhenUsed="0"/>
+    <w:lsdException w:name="Revision" w:unhideWhenUsed="0"/>
+    <w:lsdException w:name="List Paragraph" w:semiHidden="0" w:uiPriority="34" w:unhideWhenUsed="0" w:qFormat="1"/>
+    <w:lsdException w:name="Quote" w:semiHidden="0" w:uiPriority="29" w:unhideWhenUsed="0" w:qFormat="1"/>
+    <w:lsdException w:name="Intense Quote" w:semiHidden="0" w:uiPriority="30" w:unhideWhenUsed="0" w:qFormat="1"/>
+    <w:lsdException w:name="Medium List 2 Accent 1" w:semiHidden="0" w:uiPriority="66" w:unhideWhenUsed="0"/>
+    <w:lsdException w:name="Medium Grid 1 Accent 1" w:semiHidden="0" w:uiPriority="67" w:unhideWhenUsed="0"/>
+    <w:lsdException w:name="Medium Grid 2 Accent 1" w:semiHidden="0" w:uiPriority="68" w:unhideWhenUsed="0"/>
+    <w:lsdException w:name="Medium Grid 3 Accent 1" w:semiHidden="0" w:uiPriority="69" w:unhideWhenUsed="0"/>
+    <w:lsdException w:name="Dark List Accent 1" w:semiHidden="0" w:uiPriority="70" w:unhideWhenUsed="0"/>
+    <w:lsdException w:name="Colorful Shading Accent 1" w:semiHidden="0" w:uiPriority="71" w:unhideWhenUsed="0"/>
+    <w:lsdException w:name="Colorful List Accent 1" w:semiHidden="0" w:uiPriority="72" w:unhideWhenUsed="0"/>
+    <w:lsdException w:name="Colorful Grid Accent 1" w:semiHidden="0" w:uiPriority="73" w:unhideWhenUsed="0"/>
+    <w:lsdException w:name="Light Shading Accent 2" w:semiHidden="0" w:uiPriority="60" w:unhideWhenUsed="0"/>
+    <w:lsdException w:name="Light List Accent 2" w:semiHidden="0" w:uiPriority="61" w:unhideWhenUsed="0"/>
+    <w:lsdException w:name="Light Grid Accent 2" w:semiHidden="0" w:uiPriority="62" w:unhideWhenUsed="0"/>
+    <w:lsdException w:name="Medium Shading 1 Accent 2" w:semiHidden="0" w:uiPriority="63" w:unhideWhenUsed="0"/>
+    <w:lsdException w:name="Medium Shading 2 Accent 2" w:semiHidden="0" w:uiPriority="64" w:unhideWhenUsed="0"/>
+    <w:lsdException w:name="Medium List 1 Accent 2" w:semiHidden="0" w:uiPriority="65" w:unhideWhenUsed="0"/>
+    <w:lsdException w:name="Medium List 2 Accent 2" w:semiHidden="0" w:uiPriority="66" w:unhideWhenUsed="0"/>
+    <w:lsdException w:name="Medium Grid 1 Accent 2" w:semiHidden="0" w:uiPriority="67" w:unhideWhenUsed="0"/>
+    <w:lsdException w:name="Medium Grid 2 Accent 2" w:semiHidden="0" w:uiPriority="68" w:unhideWhenUsed="0"/>
+    <w:lsdException w:name="Medium Grid 3 Accent 2" w:semiHidden="0" w:uiPriority="69" w:unhideWhenUsed="0"/>
+    <w:lsdException w:name="Dark List Accent 2" w:semiHidden="0" w:uiPriority="70" w:unhideWhenUsed="0"/>
+    <w:lsdException w:name="Colorful Shading Accent 2" w:semiHidden="0" w:uiPriority="71" w:unhideWhenUsed="0"/>
+    <w:lsdException w:name="Colorful List Accent 2" w:semiHidden="0" w:uiPriority="72" w:unhideWhenUsed="0"/>
+    <w:lsdException w:name="Colorful Grid Accent 2" w:semiHidden="0" w:uiPriority="73" w:unhideWhenUsed="0"/>
+    <w:lsdException w:name="Light Shading Accent 3" w:semiHidden="0" w:uiPriority="60" w:unhideWhenUsed="0"/>
+    <w:lsdException w:name="Light List Accent 3" w:semiHidden="0" w:uiPriority="61" w:unhideWhenUsed="0"/>
+    <w:lsdException w:name="Light Grid Accent 3" w:semiHidden="0" w:uiPriority="62" w:unhideWhenUsed="0"/>
+    <w:lsdException w:name="Medium Shading 1 Accent 3" w:semiHidden="0" w:uiPriority="63" w:unhideWhenUsed="0"/>
+    <w:lsdException w:name="Medium Shading 2 Accent 3" w:semiHidden="0" w:uiPriority="64" w:unhideWhenUsed="0"/>
+    <w:lsdException w:name="Medium List 1 Accent 3" w:semiHidden="0" w:uiPriority="65" w:unhideWhenUsed="0"/>
+    <w:lsdException w:name="Medium List 2 Accent 3" w:semiHidden="0" w:uiPriority="66" w:unhideWhenUsed="0"/>
+    <w:lsdException w:name="Medium Grid 1 Accent 3" w:semiHidden="0" w:uiPriority="67" w:unhideWhenUsed="0"/>
+    <w:lsdException w:name="Medium Grid 2 Accent 3" w:semiHidden="0" w:uiPriority="68" w:unhideWhenUsed="0"/>
+    <w:lsdException w:name="Medium Grid 3 Accent 3" w:semiHidden="0" w:uiPriority="69" w:unhideWhenUsed="0"/>
+    <w:lsdException w:name="Dark List Accent 3" w:semiHidden="0" w:uiPriority="70" w:unhideWhenUsed="0"/>
+    <w:lsdException w:name="Colorful Shading Accent 3" w:semiHidden="0" w:uiPriority="71" w:unhideWhenUsed="0"/>
+    <w:lsdException w:name="Colorful List Accent 3" w:semiHidden="0" w:uiPriority="72" w:unhideWhenUsed="0"/>
+    <w:lsdException w:name="Colorful Grid Accent 3" w:semiHidden="0" w:uiPriority="73" w:unhideWhenUsed="0"/>
+    <w:lsdException w:name="Light Shading Accent 4" w:semiHidden="0" w:uiPriority="60" w:unhideWhenUsed="0"/>
+    <w:lsdException w:name="Light List Accent 4" w:semiHidden="0" w:uiPriority="61" w:unhideWhenUsed="0"/>
+    <w:lsdException w:name="Light Grid Accent 4" w:semiHidden="0" w:uiPriority="62" w:unhideWhenUsed="0"/>
+    <w:lsdException w:name="Medium Shading 1 Accent 4" w:semiHidden="0" w:uiPriority="63" w:unhideWhenUsed="0"/>
+    <w:lsdException w:name="Medium Shading 2 Accent 4" w:semiHidden="0" w:uiPriority="64" w:unhideWhenUsed="0"/>
+    <w:lsdException w:name="Medium List 1 Accent 4" w:semiHidden="0" w:uiPriority="65" w:unhideWhenUsed="0"/>
+    <w:lsdException w:name="Medium List 2 Accent 4" w:semiHidden="0" w:uiPriority="66" w:unhideWhenUsed="0"/>
+    <w:lsdException w:name="Medium Grid 1 Accent 4" w:semiHidden="0" w:uiPriority="67" w:unhideWhenUsed="0"/>
+    <w:lsdException w:name="Medium Grid 2 Accent 4" w:semiHidden="0" w:uiPriority="68" w:unhideWhenUsed="0"/>
+    <w:lsdException w:name="Medium Grid 3 Accent 4" w:semiHidden="0" w:uiPriority="69" w:unhideWhenUsed="0"/>
+    <w:lsdException w:name="Dark List Accent 4" w:semiHidden="0" w:uiPriority="70" w:unhideWhenUsed="0"/>
+    <w:lsdException w:name="Colorful Shading Accent 4" w:semiHidden="0" w:uiPriority="71" w:unhideWhenUsed="0"/>
+    <w:lsdException w:name="Colorful List Accent 4" w:semiHidden="0" w:uiPriority="72" w:unhideWhenUsed="0"/>
+    <w:lsdException w:name="Colorful Grid Accent 4" w:semiHidden="0" w:uiPriority="73" w:unhideWhenUsed="0"/>
+    <w:lsdException w:name="Light Shading Accent 5" w:semiHidden="0" w:uiPriority="60" w:unhideWhenUsed="0"/>
+    <w:lsdException w:name="Light List Accent 5" w:semiHidden="0" w:uiPriority="61" w:unhideWhenUsed="0"/>
+    <w:lsdException w:name="Light Grid Accent 5" w:semiHidden="0" w:uiPriority="62" w:unhideWhenUsed="0"/>
+    <w:lsdException w:name="Medium Shading 1 Accent 5" w:semiHidden="0" w:uiPriority="63" w:unhideWhenUsed="0"/>
+    <w:lsdException w:name="Medium Shading 2 Accent 5" w:semiHidden="0" w:uiPriority="64" w:unhideWhenUsed="0"/>
+    <w:lsdException w:name="Medium List 1 Accent 5" w:semiHidden="0" w:uiPriority="65" w:unhideWhenUsed="0"/>
+    <w:lsdException w:name="Medium List 2 Accent 5" w:semiHidden="0" w:uiPriority="66" w:unhideWhenUsed="0"/>
+    <w:lsdException w:name="Medium Grid 1 Accent 5" w:semiHidden="0" w:uiPriority="67" w:unhideWhenUsed="0"/>
+    <w:lsdException w:name="Medium Grid 2 Accent 5" w:semiHidden="0" w:uiPriority="68" w:unhideWhenUsed="0"/>
+    <w:lsdException w:name="Medium Grid 3 Accent 5" w:semiHidden="0" w:uiPriority="69" w:unhideWhenUsed="0"/>
+    <w:lsdException w:name="Dark List Accent 5" w:semiHidden="0" w:uiPriority="70" w:unhideWhenUsed="0"/>
+    <w:lsdException w:name="Colorful Shading Accent 5" w:semiHidden="0" w:uiPriority="71" w:unhideWhenUsed="0"/>
+    <w:lsdException w:name="Colorful List Accent 5" w:semiHidden="0" w:uiPriority="72" w:unhideWhenUsed="0"/>
+    <w:lsdException w:name="Colorful Grid Accent 5" w:semiHidden="0" w:uiPriority="73" w:unhideWhenUsed="0"/>
+    <w:lsdException w:name="Light Shading Accent 6" w:semiHidden="0" w:uiPriority="60" w:unhideWhenUsed="0"/>
+    <w:lsdException w:name="Light List Accent 6" w:semiHidden="0" w:uiPriority="61" w:unhideWhenUsed="0"/>
+    <w:lsdException w:name="Light Grid Accent 6" w:semiHidden="0" w:uiPriority="62" w:unhideWhenUsed="0"/>
+    <w:lsdException w:name="Medium Shading 1 Accent 6" w:semiHidden="0" w:uiPriority="63" w:unhideWhenUsed="0"/>
+    <w:lsdException w:name="Medium Shading 2 Accent 6" w:semiHidden="0" w:uiPriority="64" w:unhideWhenUsed="0"/>
+    <w:lsdException w:name="Medium List 1 Accent 6" w:semiHidden="0" w:uiPriority="65" w:unhideWhenUsed="0"/>
+    <w:lsdException w:name="Medium List 2 Accent 6" w:semiHidden="0" w:uiPriority="66" w:unhideWhenUsed="0"/>
+    <w:lsdException w:name="Medium Grid 1 Accent 6" w:semiHidden="0" w:uiPriority="67" w:unhideWhenUsed="0"/>
+    <w:lsdException w:name="Medium Grid 2 Accent 6" w:semiHidden="0" w:uiPriority="68" w:unhideWhenUsed="0"/>
+    <w:lsdException w:name="Medium Grid 3 Accent 6" w:semiHidden="0" w:uiPriority="69" w:unhideWhenUsed="0"/>
+    <w:lsdException w:name="Dark List Accent 6" w:semiHidden="0" w:uiPriority="70" w:unhideWhenUsed="0"/>
+    <w:lsdException w:name="Colorful Shading Accent 6" w:semiHidden="0" w:uiPriority="71" w:unhideWhenUsed="0"/>
+    <w:lsdException w:name="Colorful List Accent 6" w:semiHidden="0" w:uiPriority="72" w:unhideWhenUsed="0"/>
+    <w:lsdException w:name="Colorful Grid Accent 6" w:semiHidden="0" w:uiPriority="73" w:unhideWhenUsed="0"/>
+    <w:lsdException w:name="Subtle Emphasis" w:semiHidden="0" w:uiPriority="19" w:unhideWhenUsed="0" w:qFormat="1"/>
+    <w:lsdException w:name="Intense Emphasis" w:semiHidden="0" w:uiPriority="21" w:unhideWhenUsed="0" w:qFormat="1"/>
+    <w:lsdException w:name="Subtle Reference" w:semiHidden="0" w:uiPriority="31" w:unhideWhenUsed="0" w:qFormat="1"/>
+    <w:lsdException w:name="Intense Reference" w:semiHidden="0" w:uiPriority="32" w:unhideWhenUsed="0" w:qFormat="1"/>
+    <w:lsdException w:name="Book Title" w:semiHidden="0" w:uiPriority="33" w:unhideWhenUsed="0" w:qFormat="1"/>
+    <w:lsdException w:name="Bibliography" w:uiPriority="37"/>
+    <w:lsdException w:name="TOC Heading" w:uiPriority="39" w:qFormat="1"/>
   </w:latentStyles>
   <w:style w:type="paragraph" w:default="1" w:styleId="Normal">
     <w:name w:val="Normal"/>
@@ -9723,7 +9729,7 @@
   <a:extraClrSchemeLst/>
   <a:extLst>
     <a:ext uri="{05A4C25C-085E-4340-85A3-A5531E510DB2}">
-      <thm15:themeFamily xmlns:thm15="http://schemas.microsoft.com/office/thememl/2012/main" name="Office Theme" id="{62F939B6-93AF-4DB8-9C6B-D6C7DFDC589F}" vid="{4A3C46E8-61CC-4603-A589-7422A47A8E4A}"/>
+      <thm15:themeFamily xmlns:thm15="http://schemas.microsoft.com/office/thememl/2012/main" xmlns="" name="Office Theme" id="{62F939B6-93AF-4DB8-9C6B-D6C7DFDC589F}" vid="{4A3C46E8-61CC-4603-A589-7422A47A8E4A}"/>
     </a:ext>
   </a:extLst>
 </a:theme>
@@ -9734,7 +9740,7 @@
 </file>
 
 <file path=customXml/itemProps1.xml><?xml version="1.0" encoding="utf-8"?>
-<ds:datastoreItem xmlns:ds="http://schemas.openxmlformats.org/officeDocument/2006/customXml" ds:itemID="{ABA53227-AD39-45C7-9F4A-2767924EAA17}">
+<ds:datastoreItem xmlns:ds="http://schemas.openxmlformats.org/officeDocument/2006/customXml" ds:itemID="{C39227E1-18E6-44C3-85B5-4CB695E007D5}">
   <ds:schemaRefs>
     <ds:schemaRef ds:uri="http://schemas.openxmlformats.org/officeDocument/2006/bibliography"/>
   </ds:schemaRefs>

</xml_diff>

<commit_message>
Minor bug fixes for Montco: 1) remove space between county name and the word 'county' in the caption of the order; 2) if no arrest date, include complaint date on order.
</commit_message>
<xml_diff>
--- a/templates/790ExpungementTemplate.docx
+++ b/templates/790ExpungementTemplate.docx
@@ -107,13 +107,7 @@
         <w:rPr>
           <w:caps/>
         </w:rPr>
-        <w:t>${</w:t>
-      </w:r>
-      <w:r>
-        <w:rPr>
-          <w:caps/>
-        </w:rPr>
-        <w:t xml:space="preserve">COUNTY} </w:t>
+        <w:t xml:space="preserve">${COUNTY} </w:t>
       </w:r>
       <w:r>
         <w:t>COUNTY</w:t>
@@ -1292,14 +1286,6 @@
           <w:sz w:val="24"/>
           <w:szCs w:val="24"/>
         </w:rPr>
-        <w:t xml:space="preserve">Arrest Date: </w:t>
-      </w:r>
-      <w:r>
-        <w:rPr>
-          <w:rFonts w:cs="Arial"/>
-          <w:sz w:val="24"/>
-          <w:szCs w:val="24"/>
-        </w:rPr>
         <w:t>${</w:t>
       </w:r>
       <w:r>
@@ -1308,7 +1294,41 @@
           <w:sz w:val="24"/>
           <w:szCs w:val="24"/>
         </w:rPr>
-        <w:t>ARREST_DATE}; Arresting Agency</w:t>
+        <w:t>ARREST</w:t>
+      </w:r>
+      <w:r>
+        <w:rPr>
+          <w:rFonts w:cs="Arial"/>
+          <w:sz w:val="24"/>
+          <w:szCs w:val="24"/>
+        </w:rPr>
+        <w:t>_CO</w:t>
+      </w:r>
+      <w:r>
+        <w:rPr>
+          <w:rFonts w:cs="Arial"/>
+          <w:sz w:val="24"/>
+          <w:szCs w:val="24"/>
+        </w:rPr>
+        <w:t>MP</w:t>
+      </w:r>
+      <w:bookmarkStart w:id="0" w:name="_GoBack"/>
+      <w:bookmarkEnd w:id="0"/>
+      <w:r>
+        <w:rPr>
+          <w:rFonts w:cs="Arial"/>
+          <w:sz w:val="24"/>
+          <w:szCs w:val="24"/>
+        </w:rPr>
+        <w:t>LAINT</w:t>
+      </w:r>
+      <w:r>
+        <w:rPr>
+          <w:rFonts w:cs="Arial"/>
+          <w:sz w:val="24"/>
+          <w:szCs w:val="24"/>
+        </w:rPr>
+        <w:t>_DATE}; Arresting Agency</w:t>
       </w:r>
       <w:r>
         <w:rPr>
@@ -2109,8 +2129,6 @@
               </w:rPr>
               <w:t>${AGENCY_NAME}</w:t>
             </w:r>
-            <w:bookmarkStart w:id="0" w:name="_GoBack"/>
-            <w:bookmarkEnd w:id="0"/>
           </w:p>
         </w:tc>
       </w:tr>
@@ -9740,7 +9758,7 @@
 </file>
 
 <file path=customXml/itemProps1.xml><?xml version="1.0" encoding="utf-8"?>
-<ds:datastoreItem xmlns:ds="http://schemas.openxmlformats.org/officeDocument/2006/customXml" ds:itemID="{C39227E1-18E6-44C3-85B5-4CB695E007D5}">
+<ds:datastoreItem xmlns:ds="http://schemas.openxmlformats.org/officeDocument/2006/customXml" ds:itemID="{C1AFC7E8-E6DD-4C58-8797-22F968127C16}">
   <ds:schemaRefs>
     <ds:schemaRef ds:uri="http://schemas.openxmlformats.org/officeDocument/2006/bibliography"/>
   </ds:schemaRefs>

</xml_diff>

<commit_message>
Fixed a spacing issue with the reasons for expugnement in ARD expungements.
</commit_message>
<xml_diff>
--- a/templates/790ExpungementTemplate.docx
+++ b/templates/790ExpungementTemplate.docx
@@ -1312,8 +1312,6 @@
         </w:rPr>
         <w:t>MP</w:t>
       </w:r>
-      <w:bookmarkStart w:id="0" w:name="_GoBack"/>
-      <w:bookmarkEnd w:id="0"/>
       <w:r>
         <w:rPr>
           <w:rFonts w:cs="Arial"/>
@@ -2041,25 +2039,10 @@
       </w:r>
       <w:r>
         <w:lastRenderedPageBreak/>
-        <w:t xml:space="preserve">is proper under 18 Pa.C.S. 9122 as the charges to be expunged were </w:t>
-      </w:r>
-      <w:r>
-        <w:t>${</w:t>
-      </w:r>
-      <w:r>
-        <w:t>DISPOSITION_LIST}</w:t>
-      </w:r>
-      <w:r>
-        <w:t>${</w:t>
-      </w:r>
-      <w:r>
-        <w:t>ARD_EXTRA}</w:t>
-      </w:r>
-      <w:r>
-        <w:t>${</w:t>
-      </w:r>
-      <w:r>
-        <w:t>SUMMARY_EXTRA}.</w:t>
+        <w:t xml:space="preserve">is proper under 18 Pa.C.S. 9122 as the charges to be expunged </w:t>
+      </w:r>
+      <w:r>
+        <w:t>were ${DISPOSITION_LIST}${ARD_EXTRA}${SUMMARY_EXTRA}.</w:t>
       </w:r>
     </w:p>
     <w:p>
@@ -7089,26 +7072,13 @@
               <w:ind w:left="102" w:right="-20"/>
             </w:pPr>
             <w:r>
-              <w:t xml:space="preserve">As a result of these arrests and subsequent photographing and fingerprinting, Petitioner has been caused to suffer embarrassment and irreparable harm and loss of job opportunities.  Expungement is proper under 18 Pa.C.S. 9122 as the charges to be expunged were </w:t>
-            </w:r>
-            <w:r>
-              <w:t>${</w:t>
-            </w:r>
-            <w:r>
-              <w:t>DISPOSITION_LIST}</w:t>
-            </w:r>
-            <w:r>
-              <w:t>${</w:t>
-            </w:r>
-            <w:r>
-              <w:t>ARD_EXTRA}</w:t>
-            </w:r>
-            <w:r>
-              <w:t>${</w:t>
-            </w:r>
-            <w:r>
-              <w:t>SUMMARY_EXTRA}.</w:t>
-            </w:r>
+              <w:t xml:space="preserve">As a result of these arrests and subsequent photographing and fingerprinting, Petitioner has been caused to suffer embarrassment and irreparable harm and loss of job opportunities.  Expungement is proper under 18 Pa.C.S. 9122 as the charges to be expunged </w:t>
+            </w:r>
+            <w:r>
+              <w:t>were ${DISPOSITION_LIST}${ARD_EXTRA}${SUMMARY_EXTRA}.</w:t>
+            </w:r>
+            <w:bookmarkStart w:id="0" w:name="_GoBack"/>
+            <w:bookmarkEnd w:id="0"/>
           </w:p>
         </w:tc>
       </w:tr>
@@ -8767,7 +8737,7 @@
       <w:rPr>
         <w:noProof/>
       </w:rPr>
-      <w:t>3</w:t>
+      <w:t>5</w:t>
     </w:r>
     <w:r>
       <w:fldChar w:fldCharType="end"/>
@@ -9758,7 +9728,7 @@
 </file>
 
 <file path=customXml/itemProps1.xml><?xml version="1.0" encoding="utf-8"?>
-<ds:datastoreItem xmlns:ds="http://schemas.openxmlformats.org/officeDocument/2006/customXml" ds:itemID="{C1AFC7E8-E6DD-4C58-8797-22F968127C16}">
+<ds:datastoreItem xmlns:ds="http://schemas.openxmlformats.org/officeDocument/2006/customXml" ds:itemID="{7C6A6475-BE7D-4F41-89D3-DBE4982D36A0}">
   <ds:schemaRefs>
     <ds:schemaRef ds:uri="http://schemas.openxmlformats.org/officeDocument/2006/bibliography"/>
   </ds:schemaRefs>

</xml_diff>

<commit_message>
Two changes.  1: Added new ignored disposition.  2: Added ability to have police addresses in database (plus the database upgrades and data).  For now, this is only implemented for Montgomery County, but if others want this it can be done.
</commit_message>
<xml_diff>
--- a/templates/790ExpungementTemplate.docx
+++ b/templates/790ExpungementTemplate.docx
@@ -388,13 +388,23 @@
         </w:rPr>
         <w:t xml:space="preserve"> to </w:t>
       </w:r>
-      <w:r>
-        <w:rPr>
-          <w:rFonts w:cs="Arial"/>
-          <w:sz w:val="24"/>
-          <w:szCs w:val="24"/>
-        </w:rPr>
-        <w:t xml:space="preserve">Pa.R.Crim.P. </w:t>
+      <w:proofErr w:type="spellStart"/>
+      <w:r>
+        <w:rPr>
+          <w:rFonts w:cs="Arial"/>
+          <w:sz w:val="24"/>
+          <w:szCs w:val="24"/>
+        </w:rPr>
+        <w:t>Pa.R.Crim.P</w:t>
+      </w:r>
+      <w:proofErr w:type="spellEnd"/>
+      <w:r>
+        <w:rPr>
+          <w:rFonts w:cs="Arial"/>
+          <w:sz w:val="24"/>
+          <w:szCs w:val="24"/>
+        </w:rPr>
+        <w:t xml:space="preserve">. </w:t>
       </w:r>
       <w:r>
         <w:rPr>
@@ -464,7 +474,25 @@
           <w:sz w:val="24"/>
           <w:szCs w:val="24"/>
         </w:rPr>
-        <w:t xml:space="preserve">All criminal justice agencies upon which this order is served shall expunge all criminal history record information from defendant’s arrest record pertaining to the charges below.  Criminal history record information includes information collected by criminal justice agencies concerning this individual and arising from the initiation of these criminal proceedings including but not limited to all fingerprints, photographs, identifiable descriptions, dates and notations of arrests, indictments, informations or other formal criminal charges, any dispositions arising from the above-captioned proceedings, and all electronic or digital records regarding any of the foregoing. </w:t>
+        <w:t xml:space="preserve">All criminal justice agencies upon which this order is served shall expunge all criminal history record information from defendant’s arrest record pertaining to the charges below.  Criminal history record information includes information collected by criminal justice agencies concerning this individual and arising from the initiation of these criminal proceedings including but not limited to all fingerprints, photographs, identifiable descriptions, dates and notations of arrests, indictments, </w:t>
+      </w:r>
+      <w:proofErr w:type="spellStart"/>
+      <w:r>
+        <w:rPr>
+          <w:rFonts w:cs="Arial"/>
+          <w:sz w:val="24"/>
+          <w:szCs w:val="24"/>
+        </w:rPr>
+        <w:t>informations</w:t>
+      </w:r>
+      <w:proofErr w:type="spellEnd"/>
+      <w:r>
+        <w:rPr>
+          <w:rFonts w:cs="Arial"/>
+          <w:sz w:val="24"/>
+          <w:szCs w:val="24"/>
+        </w:rPr>
+        <w:t xml:space="preserve"> or other formal criminal charges, any dispositions arising from the above-captioned proceedings, and all electronic or digital records regarding any of the foregoing. </w:t>
       </w:r>
       <w:r>
         <w:rPr>
@@ -540,7 +568,25 @@
           <w:sz w:val="24"/>
           <w:szCs w:val="24"/>
         </w:rPr>
-        <w:t xml:space="preserve">The information required under Pa.R.Crim.P. </w:t>
+        <w:t xml:space="preserve">The information required under </w:t>
+      </w:r>
+      <w:proofErr w:type="spellStart"/>
+      <w:r>
+        <w:rPr>
+          <w:rFonts w:cs="Arial"/>
+          <w:sz w:val="24"/>
+          <w:szCs w:val="24"/>
+        </w:rPr>
+        <w:t>Pa.R.Crim.P</w:t>
+      </w:r>
+      <w:proofErr w:type="spellEnd"/>
+      <w:r>
+        <w:rPr>
+          <w:rFonts w:cs="Arial"/>
+          <w:sz w:val="24"/>
+          <w:szCs w:val="24"/>
+        </w:rPr>
+        <w:t xml:space="preserve">. </w:t>
       </w:r>
       <w:r>
         <w:rPr>
@@ -710,7 +756,25 @@
           <w:sz w:val="24"/>
           <w:szCs w:val="24"/>
         </w:rPr>
-        <w:t xml:space="preserve">Pursuant to Pa.R.Crim.P. </w:t>
+        <w:t xml:space="preserve">Pursuant to </w:t>
+      </w:r>
+      <w:proofErr w:type="spellStart"/>
+      <w:r>
+        <w:rPr>
+          <w:rFonts w:cs="Arial"/>
+          <w:sz w:val="24"/>
+          <w:szCs w:val="24"/>
+        </w:rPr>
+        <w:t>Pa.R.Crim.P</w:t>
+      </w:r>
+      <w:proofErr w:type="spellEnd"/>
+      <w:r>
+        <w:rPr>
+          <w:rFonts w:cs="Arial"/>
+          <w:sz w:val="24"/>
+          <w:szCs w:val="24"/>
+        </w:rPr>
+        <w:t xml:space="preserve">. </w:t>
       </w:r>
       <w:r>
         <w:rPr>
@@ -807,7 +871,27 @@
           <w:sz w:val="24"/>
           <w:szCs w:val="24"/>
         </w:rPr>
-        <w:t xml:space="preserve">Alias(es): </w:t>
+        <w:t>Alias(</w:t>
+      </w:r>
+      <w:proofErr w:type="spellStart"/>
+      <w:r>
+        <w:rPr>
+          <w:rFonts w:cs="Arial"/>
+          <w:b/>
+          <w:sz w:val="24"/>
+          <w:szCs w:val="24"/>
+        </w:rPr>
+        <w:t>es</w:t>
+      </w:r>
+      <w:proofErr w:type="spellEnd"/>
+      <w:r>
+        <w:rPr>
+          <w:rFonts w:cs="Arial"/>
+          <w:b/>
+          <w:sz w:val="24"/>
+          <w:szCs w:val="24"/>
+        </w:rPr>
+        <w:t xml:space="preserve">): </w:t>
       </w:r>
       <w:r>
         <w:rPr>
@@ -1120,7 +1204,15 @@
           <w:sz w:val="24"/>
           <w:szCs w:val="24"/>
         </w:rPr>
-        <w:t>${AFFIANT}, ${ARRESTING_AGENCY}, ${COUNTY} County, PA</w:t>
+        <w:t xml:space="preserve">${AFFIANT}, ${ARRESTING_AGENCY}, </w:t>
+      </w:r>
+      <w:r>
+        <w:rPr>
+          <w:rFonts w:cs="Arial"/>
+          <w:sz w:val="24"/>
+          <w:szCs w:val="24"/>
+        </w:rPr>
+        <w:t>${AGENCY_ADDRESS}</w:t>
       </w:r>
     </w:p>
     <w:p>
@@ -1635,11 +1727,19 @@
                 <w:b/>
               </w:rPr>
             </w:pPr>
-            <w:r>
-              <w:rPr>
-                <w:b/>
-              </w:rPr>
-              <w:t>Disp Date</w:t>
+            <w:proofErr w:type="spellStart"/>
+            <w:r>
+              <w:rPr>
+                <w:b/>
+              </w:rPr>
+              <w:t>Disp</w:t>
+            </w:r>
+            <w:proofErr w:type="spellEnd"/>
+            <w:r>
+              <w:rPr>
+                <w:b/>
+              </w:rPr>
+              <w:t xml:space="preserve"> Date</w:t>
             </w:r>
           </w:p>
         </w:tc>
@@ -2039,7 +2139,15 @@
       </w:r>
       <w:r>
         <w:lastRenderedPageBreak/>
-        <w:t xml:space="preserve">is proper under 18 Pa.C.S. 9122 as the charges to be expunged </w:t>
+        <w:t xml:space="preserve">is proper under 18 </w:t>
+      </w:r>
+      <w:proofErr w:type="spellStart"/>
+      <w:r>
+        <w:t>Pa.C.S</w:t>
+      </w:r>
+      <w:proofErr w:type="spellEnd"/>
+      <w:r>
+        <w:t xml:space="preserve">. 9122 as the charges to be expunged </w:t>
       </w:r>
       <w:r>
         <w:t>were ${DISPOSITION_LIST}${ARD_EXTRA}${SUMMARY_EXTRA}.</w:t>
@@ -2567,6 +2675,7 @@
         </w:rPr>
         <w:t xml:space="preserve"> </w:t>
       </w:r>
+      <w:proofErr w:type="spellStart"/>
       <w:r>
         <w:rPr>
           <w:rFonts w:cs="Arial"/>
@@ -2642,6 +2751,7 @@
         </w:rPr>
         <w:t>im.P</w:t>
       </w:r>
+      <w:proofErr w:type="spellEnd"/>
       <w:r>
         <w:rPr>
           <w:rFonts w:cs="Arial"/>
@@ -3344,6 +3454,7 @@
         </w:rPr>
         <w:t xml:space="preserve">to </w:t>
       </w:r>
+      <w:proofErr w:type="spellStart"/>
       <w:r>
         <w:rPr>
           <w:rFonts w:cs="Arial"/>
@@ -3422,6 +3533,7 @@
         </w:rPr>
         <w:t>P</w:t>
       </w:r>
+      <w:proofErr w:type="spellEnd"/>
       <w:r>
         <w:rPr>
           <w:rFonts w:cs="Arial"/>
@@ -4403,6 +4515,7 @@
               </w:rPr>
               <w:t>(</w:t>
             </w:r>
+            <w:proofErr w:type="spellStart"/>
             <w:r>
               <w:rPr>
                 <w:rFonts w:cs="Arial"/>
@@ -4411,6 +4524,7 @@
               </w:rPr>
               <w:t>es</w:t>
             </w:r>
+            <w:proofErr w:type="spellEnd"/>
             <w:r>
               <w:rPr>
                 <w:rFonts w:cs="Arial"/>
@@ -5873,14 +5987,16 @@
               <w:rPr>
                 <w:rFonts w:cs="Arial"/>
               </w:rPr>
-              <w:t>, ${COUNTY} County</w:t>
-            </w:r>
-            <w:r>
-              <w:rPr>
-                <w:rFonts w:cs="Arial"/>
-              </w:rPr>
-              <w:t>, PA</w:t>
-            </w:r>
+              <w:t>,</w:t>
+            </w:r>
+            <w:r>
+              <w:rPr>
+                <w:rFonts w:cs="Arial"/>
+              </w:rPr>
+              <w:t xml:space="preserve"> ${AGENCY_ADDRESS}</w:t>
+            </w:r>
+            <w:bookmarkStart w:id="0" w:name="_GoBack"/>
+            <w:bookmarkEnd w:id="0"/>
           </w:p>
         </w:tc>
       </w:tr>
@@ -6179,11 +6295,19 @@
                 <w:b/>
               </w:rPr>
             </w:pPr>
-            <w:r>
-              <w:rPr>
-                <w:b/>
-              </w:rPr>
-              <w:t>Disp Date</w:t>
+            <w:proofErr w:type="spellStart"/>
+            <w:r>
+              <w:rPr>
+                <w:b/>
+              </w:rPr>
+              <w:t>Disp</w:t>
+            </w:r>
+            <w:proofErr w:type="spellEnd"/>
+            <w:r>
+              <w:rPr>
+                <w:b/>
+              </w:rPr>
+              <w:t xml:space="preserve"> Date</w:t>
             </w:r>
           </w:p>
         </w:tc>
@@ -7072,13 +7196,19 @@
               <w:ind w:left="102" w:right="-20"/>
             </w:pPr>
             <w:r>
-              <w:t xml:space="preserve">As a result of these arrests and subsequent photographing and fingerprinting, Petitioner has been caused to suffer embarrassment and irreparable harm and loss of job opportunities.  Expungement is proper under 18 Pa.C.S. 9122 as the charges to be expunged </w:t>
+              <w:t xml:space="preserve">As a result of these arrests and subsequent photographing and fingerprinting, Petitioner has been caused to suffer embarrassment and irreparable harm and loss of job opportunities.  Expungement is proper under 18 </w:t>
+            </w:r>
+            <w:proofErr w:type="spellStart"/>
+            <w:r>
+              <w:t>Pa.C.S</w:t>
+            </w:r>
+            <w:proofErr w:type="spellEnd"/>
+            <w:r>
+              <w:t xml:space="preserve">. 9122 as the charges to be expunged </w:t>
             </w:r>
             <w:r>
               <w:t>were ${DISPOSITION_LIST}${ARD_EXTRA}${SUMMARY_EXTRA}.</w:t>
             </w:r>
-            <w:bookmarkStart w:id="0" w:name="_GoBack"/>
-            <w:bookmarkEnd w:id="0"/>
           </w:p>
         </w:tc>
       </w:tr>
@@ -8407,6 +8537,7 @@
         </w:rPr>
         <w:t xml:space="preserve">18 </w:t>
       </w:r>
+      <w:proofErr w:type="spellStart"/>
       <w:r>
         <w:rPr>
           <w:rFonts w:cs="Arial"/>
@@ -8441,6 +8572,7 @@
         </w:rPr>
         <w:t>.S</w:t>
       </w:r>
+      <w:proofErr w:type="spellEnd"/>
       <w:r>
         <w:rPr>
           <w:rFonts w:cs="Arial"/>
@@ -9717,7 +9849,7 @@
   <a:extraClrSchemeLst/>
   <a:extLst>
     <a:ext uri="{05A4C25C-085E-4340-85A3-A5531E510DB2}">
-      <thm15:themeFamily xmlns:thm15="http://schemas.microsoft.com/office/thememl/2012/main" xmlns="" name="Office Theme" id="{62F939B6-93AF-4DB8-9C6B-D6C7DFDC589F}" vid="{4A3C46E8-61CC-4603-A589-7422A47A8E4A}"/>
+      <thm15:themeFamily xmlns="" xmlns:thm15="http://schemas.microsoft.com/office/thememl/2012/main" name="Office Theme" id="{62F939B6-93AF-4DB8-9C6B-D6C7DFDC589F}" vid="{4A3C46E8-61CC-4603-A589-7422A47A8E4A}"/>
     </a:ext>
   </a:extLst>
 </a:theme>
@@ -9728,7 +9860,7 @@
 </file>
 
 <file path=customXml/itemProps1.xml><?xml version="1.0" encoding="utf-8"?>
-<ds:datastoreItem xmlns:ds="http://schemas.openxmlformats.org/officeDocument/2006/customXml" ds:itemID="{7C6A6475-BE7D-4F41-89D3-DBE4982D36A0}">
+<ds:datastoreItem xmlns:ds="http://schemas.openxmlformats.org/officeDocument/2006/customXml" ds:itemID="{0838788E-FEEC-4043-9CC0-0E98298AEFBC}">
   <ds:schemaRefs>
     <ds:schemaRef ds:uri="http://schemas.openxmlformats.org/officeDocument/2006/bibliography"/>
   </ds:schemaRefs>

</xml_diff>